<commit_message>
Commit con carpeta de pruebas e imágenes guardadas
</commit_message>
<xml_diff>
--- a/src/doc/bitacora.docx
+++ b/src/doc/bitacora.docx
@@ -581,6 +581,125 @@
           <w:szCs w:val="24"/>
         </w:rPr>
         <w:t>Experimento en animación svg para el index.html</w:t>
+      </w:r>
+    </w:p>
+    <w:p>
+      <w:pPr>
+        <w:rPr>
+          <w:sz w:val="24"/>
+          <w:szCs w:val="24"/>
+        </w:rPr>
+      </w:pPr>
+      <w:r>
+        <w:rPr>
+          <w:sz w:val="24"/>
+          <w:szCs w:val="24"/>
+        </w:rPr>
+        <w:t>15:00-15:30</w:t>
+      </w:r>
+    </w:p>
+    <w:p>
+      <w:pPr>
+        <w:pStyle w:val="Prrafodelista"/>
+        <w:numPr>
+          <w:ilvl w:val="0"/>
+          <w:numId w:val="1"/>
+        </w:numPr>
+        <w:rPr>
+          <w:sz w:val="24"/>
+          <w:szCs w:val="24"/>
+        </w:rPr>
+      </w:pPr>
+      <w:r>
+        <w:rPr>
+          <w:sz w:val="24"/>
+          <w:szCs w:val="24"/>
+        </w:rPr>
+        <w:t>He hecho el svg de la página de inicio responsivo para que se pueda adaptar al tamaño de la pantalla.</w:t>
+      </w:r>
+    </w:p>
+    <w:p>
+      <w:pPr>
+        <w:pStyle w:val="Prrafodelista"/>
+        <w:numPr>
+          <w:ilvl w:val="0"/>
+          <w:numId w:val="1"/>
+        </w:numPr>
+        <w:rPr>
+          <w:sz w:val="24"/>
+          <w:szCs w:val="24"/>
+        </w:rPr>
+      </w:pPr>
+      <w:r>
+        <w:rPr>
+          <w:sz w:val="24"/>
+          <w:szCs w:val="24"/>
+        </w:rPr>
+        <w:t xml:space="preserve">He modificado el título del header para que enlace con la página index.html </w:t>
+      </w:r>
+    </w:p>
+    <w:p>
+      <w:pPr>
+        <w:rPr>
+          <w:sz w:val="24"/>
+          <w:szCs w:val="24"/>
+        </w:rPr>
+      </w:pPr>
+      <w:r>
+        <w:rPr>
+          <w:sz w:val="24"/>
+          <w:szCs w:val="24"/>
+        </w:rPr>
+        <w:lastRenderedPageBreak/>
+        <w:t>17:00-18:00</w:t>
+      </w:r>
+    </w:p>
+    <w:p>
+      <w:pPr>
+        <w:pStyle w:val="Prrafodelista"/>
+        <w:numPr>
+          <w:ilvl w:val="0"/>
+          <w:numId w:val="1"/>
+        </w:numPr>
+        <w:rPr>
+          <w:sz w:val="24"/>
+          <w:szCs w:val="24"/>
+        </w:rPr>
+      </w:pPr>
+      <w:r>
+        <w:rPr>
+          <w:sz w:val="24"/>
+          <w:szCs w:val="24"/>
+        </w:rPr>
+        <w:t>Experimentación con generación de imágenes. Generación de imagen para la carta de los estudios.</w:t>
+      </w:r>
+    </w:p>
+    <w:p>
+      <w:pPr>
+        <w:pStyle w:val="Prrafodelista"/>
+        <w:numPr>
+          <w:ilvl w:val="0"/>
+          <w:numId w:val="1"/>
+        </w:numPr>
+        <w:rPr>
+          <w:sz w:val="24"/>
+          <w:szCs w:val="24"/>
+        </w:rPr>
+      </w:pPr>
+      <w:r>
+        <w:rPr>
+          <w:sz w:val="24"/>
+          <w:szCs w:val="24"/>
+          <w:u w:val="single"/>
+        </w:rPr>
+        <w:t>Ajuste de las propiedades de las imágenes de las cartas con CSS</w:t>
+      </w:r>
+      <w:r>
+        <w:rPr>
+          <w:sz w:val="24"/>
+          <w:szCs w:val="24"/>
+        </w:rPr>
+        <w:t>.</w:t>
       </w:r>
     </w:p>
     <w:sectPr>

</xml_diff>

<commit_message>
quitando .gitignore, ordenando css y redactando
</commit_message>
<xml_diff>
--- a/src/doc/bitacora.docx
+++ b/src/doc/bitacora.docx
@@ -532,12 +532,19 @@
     <w:p>
       <w:pPr>
         <w:rPr>
+          <w:sz w:val="24"/>
+          <w:szCs w:val="24"/>
+        </w:rPr>
+      </w:pPr>
+      <w:r>
+        <w:rPr>
           <w:b/>
           <w:bCs/>
           <w:sz w:val="24"/>
           <w:szCs w:val="24"/>
         </w:rPr>
-      </w:pPr>
+        <w:t>19/04/2023</w:t>
+      </w:r>
       <w:r>
         <w:rPr>
           <w:b/>
@@ -545,7 +552,14 @@
           <w:sz w:val="24"/>
           <w:szCs w:val="24"/>
         </w:rPr>
-        <w:t>19/04/2023</w:t>
+        <w:t xml:space="preserve"> </w:t>
+      </w:r>
+      <w:r>
+        <w:rPr>
+          <w:sz w:val="24"/>
+          <w:szCs w:val="24"/>
+        </w:rPr>
+        <w:t>2h</w:t>
       </w:r>
     </w:p>
     <w:p>
@@ -700,6 +714,155 @@
           <w:szCs w:val="24"/>
         </w:rPr>
         <w:t>.</w:t>
+      </w:r>
+    </w:p>
+    <w:p>
+      <w:pPr>
+        <w:rPr>
+          <w:sz w:val="24"/>
+          <w:szCs w:val="24"/>
+        </w:rPr>
+      </w:pPr>
+    </w:p>
+    <w:p>
+      <w:pPr>
+        <w:rPr>
+          <w:b/>
+          <w:bCs/>
+          <w:sz w:val="24"/>
+          <w:szCs w:val="24"/>
+        </w:rPr>
+      </w:pPr>
+      <w:r>
+        <w:rPr>
+          <w:b/>
+          <w:bCs/>
+          <w:sz w:val="24"/>
+          <w:szCs w:val="24"/>
+        </w:rPr>
+        <w:t>19/04/2023</w:t>
+      </w:r>
+    </w:p>
+    <w:p>
+      <w:pPr>
+        <w:rPr>
+          <w:sz w:val="24"/>
+          <w:szCs w:val="24"/>
+        </w:rPr>
+      </w:pPr>
+      <w:r>
+        <w:rPr>
+          <w:sz w:val="24"/>
+          <w:szCs w:val="24"/>
+        </w:rPr>
+        <w:t>9:30-</w:t>
+      </w:r>
+      <w:r>
+        <w:rPr>
+          <w:sz w:val="24"/>
+          <w:szCs w:val="24"/>
+        </w:rPr>
+        <w:t>12:20</w:t>
+      </w:r>
+    </w:p>
+    <w:p>
+      <w:pPr>
+        <w:pStyle w:val="Prrafodelista"/>
+        <w:numPr>
+          <w:ilvl w:val="0"/>
+          <w:numId w:val="1"/>
+        </w:numPr>
+        <w:rPr>
+          <w:sz w:val="24"/>
+          <w:szCs w:val="24"/>
+        </w:rPr>
+      </w:pPr>
+      <w:r>
+        <w:rPr>
+          <w:sz w:val="24"/>
+          <w:szCs w:val="24"/>
+        </w:rPr>
+        <w:t>Generación con IA del resto de imágenes de “sobre mí”.</w:t>
+      </w:r>
+    </w:p>
+    <w:p>
+      <w:pPr>
+        <w:pStyle w:val="Prrafodelista"/>
+        <w:numPr>
+          <w:ilvl w:val="0"/>
+          <w:numId w:val="1"/>
+        </w:numPr>
+        <w:rPr>
+          <w:sz w:val="24"/>
+          <w:szCs w:val="24"/>
+        </w:rPr>
+      </w:pPr>
+      <w:r>
+        <w:rPr>
+          <w:sz w:val="24"/>
+          <w:szCs w:val="24"/>
+        </w:rPr>
+        <w:t>Creación de carpeta en el proyecto para realizar pruebas.</w:t>
+      </w:r>
+    </w:p>
+    <w:p>
+      <w:pPr>
+        <w:pStyle w:val="Prrafodelista"/>
+        <w:numPr>
+          <w:ilvl w:val="0"/>
+          <w:numId w:val="1"/>
+        </w:numPr>
+        <w:rPr>
+          <w:sz w:val="24"/>
+          <w:szCs w:val="24"/>
+        </w:rPr>
+      </w:pPr>
+      <w:r>
+        <w:rPr>
+          <w:sz w:val="24"/>
+          <w:szCs w:val="24"/>
+        </w:rPr>
+        <w:t>Pruebas con animaciones para imitar un libro abriéndose.</w:t>
+      </w:r>
+    </w:p>
+    <w:p>
+      <w:pPr>
+        <w:pStyle w:val="Prrafodelista"/>
+        <w:numPr>
+          <w:ilvl w:val="0"/>
+          <w:numId w:val="1"/>
+        </w:numPr>
+        <w:rPr>
+          <w:sz w:val="24"/>
+          <w:szCs w:val="24"/>
+        </w:rPr>
+      </w:pPr>
+      <w:r>
+        <w:rPr>
+          <w:sz w:val="24"/>
+          <w:szCs w:val="24"/>
+        </w:rPr>
+        <w:t>Separado el código CSS en varios archivos para mejor organización, mantenibilidad y facilidad de uso.</w:t>
+      </w:r>
+    </w:p>
+    <w:p>
+      <w:pPr>
+        <w:pStyle w:val="Prrafodelista"/>
+        <w:numPr>
+          <w:ilvl w:val="0"/>
+          <w:numId w:val="1"/>
+        </w:numPr>
+        <w:rPr>
+          <w:sz w:val="24"/>
+          <w:szCs w:val="24"/>
+        </w:rPr>
+      </w:pPr>
+      <w:r>
+        <w:rPr>
+          <w:sz w:val="24"/>
+          <w:szCs w:val="24"/>
+        </w:rPr>
+        <w:t>Comienzo a redactar el contenido de la página “aspiraciones”</w:t>
       </w:r>
     </w:p>
     <w:sectPr>

</xml_diff>

<commit_message>
Haciendo pruebas con el tab-frame
</commit_message>
<xml_diff>
--- a/src/doc/bitacora.docx
+++ b/src/doc/bitacora.docx
@@ -863,6 +863,102 @@
           <w:szCs w:val="24"/>
         </w:rPr>
         <w:t>Comienzo a redactar el contenido de la página “aspiraciones”</w:t>
+      </w:r>
+      <w:r>
+        <w:rPr>
+          <w:sz w:val="24"/>
+          <w:szCs w:val="24"/>
+        </w:rPr>
+        <w:t>.</w:t>
+      </w:r>
+    </w:p>
+    <w:p>
+      <w:pPr>
+        <w:rPr>
+          <w:b/>
+          <w:bCs/>
+          <w:sz w:val="24"/>
+          <w:szCs w:val="24"/>
+        </w:rPr>
+      </w:pPr>
+      <w:r>
+        <w:rPr>
+          <w:b/>
+          <w:bCs/>
+          <w:sz w:val="24"/>
+          <w:szCs w:val="24"/>
+        </w:rPr>
+        <w:t>23/04/2023</w:t>
+      </w:r>
+    </w:p>
+    <w:p>
+      <w:pPr>
+        <w:rPr>
+          <w:sz w:val="24"/>
+          <w:szCs w:val="24"/>
+        </w:rPr>
+      </w:pPr>
+      <w:r>
+        <w:rPr>
+          <w:sz w:val="24"/>
+          <w:szCs w:val="24"/>
+        </w:rPr>
+        <w:t>14:00-14:30</w:t>
+      </w:r>
+    </w:p>
+    <w:p>
+      <w:pPr>
+        <w:pStyle w:val="Prrafodelista"/>
+        <w:numPr>
+          <w:ilvl w:val="0"/>
+          <w:numId w:val="1"/>
+        </w:numPr>
+        <w:rPr>
+          <w:sz w:val="24"/>
+          <w:szCs w:val="24"/>
+        </w:rPr>
+      </w:pPr>
+      <w:r>
+        <w:rPr>
+          <w:sz w:val="24"/>
+          <w:szCs w:val="24"/>
+        </w:rPr>
+        <w:t>Experimentación con diferentes paletas de colores.</w:t>
+      </w:r>
+    </w:p>
+    <w:p>
+      <w:pPr>
+        <w:rPr>
+          <w:sz w:val="24"/>
+          <w:szCs w:val="24"/>
+        </w:rPr>
+      </w:pPr>
+      <w:r>
+        <w:rPr>
+          <w:sz w:val="24"/>
+          <w:szCs w:val="24"/>
+        </w:rPr>
+        <w:t>22:30-23:00</w:t>
+      </w:r>
+    </w:p>
+    <w:p>
+      <w:pPr>
+        <w:pStyle w:val="Prrafodelista"/>
+        <w:numPr>
+          <w:ilvl w:val="0"/>
+          <w:numId w:val="1"/>
+        </w:numPr>
+        <w:rPr>
+          <w:sz w:val="24"/>
+          <w:szCs w:val="24"/>
+        </w:rPr>
+      </w:pPr>
+      <w:r>
+        <w:rPr>
+          <w:sz w:val="24"/>
+          <w:szCs w:val="24"/>
+        </w:rPr>
+        <w:t>Investigación y experimentación realizar un frame con diferentes pestañas usando los combinadores CSS.</w:t>
       </w:r>
     </w:p>
     <w:sectPr>

</xml_diff>

<commit_message>
tab-frame debugged, background image set
</commit_message>
<xml_diff>
--- a/src/doc/bitacora.docx
+++ b/src/doc/bitacora.docx
@@ -109,7 +109,23 @@
           <w:sz w:val="24"/>
           <w:szCs w:val="24"/>
         </w:rPr>
-        <w:t>Creación de un archivo batch para abrir más rápidamente el espacio de trabajo.</w:t>
+        <w:t xml:space="preserve">Creación de un archivo </w:t>
+      </w:r>
+      <w:proofErr w:type="spellStart"/>
+      <w:r>
+        <w:rPr>
+          <w:sz w:val="24"/>
+          <w:szCs w:val="24"/>
+        </w:rPr>
+        <w:t>batch</w:t>
+      </w:r>
+      <w:proofErr w:type="spellEnd"/>
+      <w:r>
+        <w:rPr>
+          <w:sz w:val="24"/>
+          <w:szCs w:val="24"/>
+        </w:rPr>
+        <w:t xml:space="preserve"> para abrir más rápidamente el espacio de trabajo.</w:t>
       </w:r>
     </w:p>
     <w:p>
@@ -149,7 +165,39 @@
           <w:sz w:val="24"/>
           <w:szCs w:val="24"/>
         </w:rPr>
-        <w:t>Realización de pruebas con animaciones SVG para el background de la página web generando el código con ChatGPT.</w:t>
+        <w:t xml:space="preserve">Realización de pruebas con animaciones SVG para el </w:t>
+      </w:r>
+      <w:proofErr w:type="spellStart"/>
+      <w:r>
+        <w:rPr>
+          <w:sz w:val="24"/>
+          <w:szCs w:val="24"/>
+        </w:rPr>
+        <w:t>background</w:t>
+      </w:r>
+      <w:proofErr w:type="spellEnd"/>
+      <w:r>
+        <w:rPr>
+          <w:sz w:val="24"/>
+          <w:szCs w:val="24"/>
+        </w:rPr>
+        <w:t xml:space="preserve"> de la página web generando el código con </w:t>
+      </w:r>
+      <w:proofErr w:type="spellStart"/>
+      <w:r>
+        <w:rPr>
+          <w:sz w:val="24"/>
+          <w:szCs w:val="24"/>
+        </w:rPr>
+        <w:t>ChatGPT</w:t>
+      </w:r>
+      <w:proofErr w:type="spellEnd"/>
+      <w:r>
+        <w:rPr>
+          <w:sz w:val="24"/>
+          <w:szCs w:val="24"/>
+        </w:rPr>
+        <w:t>.</w:t>
       </w:r>
     </w:p>
     <w:p>
@@ -204,7 +252,23 @@
           <w:sz w:val="24"/>
           <w:szCs w:val="24"/>
         </w:rPr>
-        <w:t>Trabajo en el Layout del Header.</w:t>
+        <w:t xml:space="preserve">Trabajo en el </w:t>
+      </w:r>
+      <w:proofErr w:type="spellStart"/>
+      <w:r>
+        <w:rPr>
+          <w:sz w:val="24"/>
+          <w:szCs w:val="24"/>
+        </w:rPr>
+        <w:t>Layout</w:t>
+      </w:r>
+      <w:proofErr w:type="spellEnd"/>
+      <w:r>
+        <w:rPr>
+          <w:sz w:val="24"/>
+          <w:szCs w:val="24"/>
+        </w:rPr>
+        <w:t xml:space="preserve"> del Header.</w:t>
       </w:r>
     </w:p>
     <w:p>
@@ -234,12 +298,21 @@
           <w:szCs w:val="24"/>
         </w:rPr>
       </w:pPr>
-      <w:r>
-        <w:rPr>
-          <w:sz w:val="24"/>
-          <w:szCs w:val="24"/>
-        </w:rPr>
-        <w:t>Layout del Header.</w:t>
+      <w:proofErr w:type="spellStart"/>
+      <w:r>
+        <w:rPr>
+          <w:sz w:val="24"/>
+          <w:szCs w:val="24"/>
+        </w:rPr>
+        <w:t>Layout</w:t>
+      </w:r>
+      <w:proofErr w:type="spellEnd"/>
+      <w:r>
+        <w:rPr>
+          <w:sz w:val="24"/>
+          <w:szCs w:val="24"/>
+        </w:rPr>
+        <w:t xml:space="preserve"> del Header.</w:t>
       </w:r>
     </w:p>
     <w:p>
@@ -409,8 +482,33 @@
           <w:sz w:val="24"/>
           <w:szCs w:val="24"/>
         </w:rPr>
-        <w:t>Elección de un favicon y un logo temporales como placeholders</w:t>
-      </w:r>
+        <w:t xml:space="preserve">Elección de un </w:t>
+      </w:r>
+      <w:proofErr w:type="spellStart"/>
+      <w:r>
+        <w:rPr>
+          <w:sz w:val="24"/>
+          <w:szCs w:val="24"/>
+        </w:rPr>
+        <w:t>favicon</w:t>
+      </w:r>
+      <w:proofErr w:type="spellEnd"/>
+      <w:r>
+        <w:rPr>
+          <w:sz w:val="24"/>
+          <w:szCs w:val="24"/>
+        </w:rPr>
+        <w:t xml:space="preserve"> y un logo temporales como </w:t>
+      </w:r>
+      <w:proofErr w:type="spellStart"/>
+      <w:r>
+        <w:rPr>
+          <w:sz w:val="24"/>
+          <w:szCs w:val="24"/>
+        </w:rPr>
+        <w:t>placeholders</w:t>
+      </w:r>
+      <w:proofErr w:type="spellEnd"/>
       <w:r>
         <w:rPr>
           <w:sz w:val="24"/>
@@ -594,7 +692,23 @@
           <w:sz w:val="24"/>
           <w:szCs w:val="24"/>
         </w:rPr>
-        <w:t>Experimento en animación svg para el index.html</w:t>
+        <w:t xml:space="preserve">Experimento en animación </w:t>
+      </w:r>
+      <w:proofErr w:type="spellStart"/>
+      <w:r>
+        <w:rPr>
+          <w:sz w:val="24"/>
+          <w:szCs w:val="24"/>
+        </w:rPr>
+        <w:t>svg</w:t>
+      </w:r>
+      <w:proofErr w:type="spellEnd"/>
+      <w:r>
+        <w:rPr>
+          <w:sz w:val="24"/>
+          <w:szCs w:val="24"/>
+        </w:rPr>
+        <w:t xml:space="preserve"> para el index.html</w:t>
       </w:r>
     </w:p>
     <w:p>
@@ -629,7 +743,23 @@
           <w:sz w:val="24"/>
           <w:szCs w:val="24"/>
         </w:rPr>
-        <w:t>He hecho el svg de la página de inicio responsivo para que se pueda adaptar al tamaño de la pantalla.</w:t>
+        <w:t xml:space="preserve">He hecho el </w:t>
+      </w:r>
+      <w:proofErr w:type="spellStart"/>
+      <w:r>
+        <w:rPr>
+          <w:sz w:val="24"/>
+          <w:szCs w:val="24"/>
+        </w:rPr>
+        <w:t>svg</w:t>
+      </w:r>
+      <w:proofErr w:type="spellEnd"/>
+      <w:r>
+        <w:rPr>
+          <w:sz w:val="24"/>
+          <w:szCs w:val="24"/>
+        </w:rPr>
+        <w:t xml:space="preserve"> de la página de inicio responsivo para que se pueda adaptar al tamaño de la pantalla.</w:t>
       </w:r>
     </w:p>
     <w:p>
@@ -965,7 +1095,23 @@
           <w:sz w:val="24"/>
           <w:szCs w:val="24"/>
         </w:rPr>
-        <w:t>Investigación y experimentación realizar un frame con diferentes pestañas usando los combinadores CSS.</w:t>
+        <w:t xml:space="preserve">Investigación y experimentación realizar un </w:t>
+      </w:r>
+      <w:proofErr w:type="spellStart"/>
+      <w:r>
+        <w:rPr>
+          <w:sz w:val="24"/>
+          <w:szCs w:val="24"/>
+        </w:rPr>
+        <w:t>frame</w:t>
+      </w:r>
+      <w:proofErr w:type="spellEnd"/>
+      <w:r>
+        <w:rPr>
+          <w:sz w:val="24"/>
+          <w:szCs w:val="24"/>
+        </w:rPr>
+        <w:t xml:space="preserve"> con diferentes pestañas usando los combinadores CSS.</w:t>
       </w:r>
     </w:p>
     <w:p>
@@ -1039,27 +1185,59 @@
           <w:sz w:val="24"/>
           <w:szCs w:val="24"/>
         </w:rPr>
-        <w:t>Finalización del diseño de la plantilla del elemento tab-frame en la página de pruebas.</w:t>
-      </w:r>
-    </w:p>
-    <w:p>
-      <w:pPr>
-        <w:pStyle w:val="Prrafodelista"/>
-        <w:numPr>
-          <w:ilvl w:val="0"/>
-          <w:numId w:val="1"/>
-        </w:numPr>
-        <w:rPr>
-          <w:sz w:val="24"/>
-          <w:szCs w:val="24"/>
-        </w:rPr>
-      </w:pPr>
-      <w:r>
-        <w:rPr>
-          <w:sz w:val="24"/>
-          <w:szCs w:val="24"/>
-        </w:rPr>
-        <w:t>Implementación del tab-frame en la página sobre mí.</w:t>
+        <w:t xml:space="preserve">Finalización del diseño de la plantilla del elemento </w:t>
+      </w:r>
+      <w:proofErr w:type="spellStart"/>
+      <w:r>
+        <w:rPr>
+          <w:sz w:val="24"/>
+          <w:szCs w:val="24"/>
+        </w:rPr>
+        <w:t>tab-frame</w:t>
+      </w:r>
+      <w:proofErr w:type="spellEnd"/>
+      <w:r>
+        <w:rPr>
+          <w:sz w:val="24"/>
+          <w:szCs w:val="24"/>
+        </w:rPr>
+        <w:t xml:space="preserve"> en la página de pruebas.</w:t>
+      </w:r>
+    </w:p>
+    <w:p>
+      <w:pPr>
+        <w:pStyle w:val="Prrafodelista"/>
+        <w:numPr>
+          <w:ilvl w:val="0"/>
+          <w:numId w:val="1"/>
+        </w:numPr>
+        <w:rPr>
+          <w:sz w:val="24"/>
+          <w:szCs w:val="24"/>
+        </w:rPr>
+      </w:pPr>
+      <w:r>
+        <w:rPr>
+          <w:sz w:val="24"/>
+          <w:szCs w:val="24"/>
+        </w:rPr>
+        <w:t xml:space="preserve">Implementación del </w:t>
+      </w:r>
+      <w:proofErr w:type="spellStart"/>
+      <w:r>
+        <w:rPr>
+          <w:sz w:val="24"/>
+          <w:szCs w:val="24"/>
+        </w:rPr>
+        <w:t>tab-frame</w:t>
+      </w:r>
+      <w:proofErr w:type="spellEnd"/>
+      <w:r>
+        <w:rPr>
+          <w:sz w:val="24"/>
+          <w:szCs w:val="24"/>
+        </w:rPr>
+        <w:t xml:space="preserve"> en la página sobre mí.</w:t>
       </w:r>
     </w:p>
     <w:p>
@@ -1094,7 +1272,23 @@
           <w:sz w:val="24"/>
           <w:szCs w:val="24"/>
         </w:rPr>
-        <w:t>Retocando y estilizando el tab-frame.</w:t>
+        <w:t xml:space="preserve">Retocando y estilizando el </w:t>
+      </w:r>
+      <w:proofErr w:type="spellStart"/>
+      <w:r>
+        <w:rPr>
+          <w:sz w:val="24"/>
+          <w:szCs w:val="24"/>
+        </w:rPr>
+        <w:t>tab-frame</w:t>
+      </w:r>
+      <w:proofErr w:type="spellEnd"/>
+      <w:r>
+        <w:rPr>
+          <w:sz w:val="24"/>
+          <w:szCs w:val="24"/>
+        </w:rPr>
+        <w:t>.</w:t>
       </w:r>
     </w:p>
     <w:p>
@@ -1149,8 +1343,131 @@
           <w:sz w:val="24"/>
           <w:szCs w:val="24"/>
         </w:rPr>
-        <w:t>Intentando que el tab-frame sea plegable.</w:t>
-      </w:r>
+        <w:t xml:space="preserve">Intentando que el </w:t>
+      </w:r>
+      <w:proofErr w:type="spellStart"/>
+      <w:r>
+        <w:rPr>
+          <w:sz w:val="24"/>
+          <w:szCs w:val="24"/>
+        </w:rPr>
+        <w:t>tab-frame</w:t>
+      </w:r>
+      <w:proofErr w:type="spellEnd"/>
+      <w:r>
+        <w:rPr>
+          <w:sz w:val="24"/>
+          <w:szCs w:val="24"/>
+        </w:rPr>
+        <w:t xml:space="preserve"> sea plegable.</w:t>
+      </w:r>
+    </w:p>
+    <w:p>
+      <w:pPr>
+        <w:rPr>
+          <w:b/>
+          <w:bCs/>
+          <w:sz w:val="24"/>
+          <w:szCs w:val="24"/>
+        </w:rPr>
+      </w:pPr>
+      <w:r>
+        <w:rPr>
+          <w:b/>
+          <w:bCs/>
+          <w:sz w:val="24"/>
+          <w:szCs w:val="24"/>
+        </w:rPr>
+        <w:t>26/04/2023</w:t>
+      </w:r>
+    </w:p>
+    <w:p>
+      <w:pPr>
+        <w:rPr>
+          <w:sz w:val="24"/>
+          <w:szCs w:val="24"/>
+        </w:rPr>
+      </w:pPr>
+      <w:r>
+        <w:rPr>
+          <w:sz w:val="24"/>
+          <w:szCs w:val="24"/>
+        </w:rPr>
+        <w:t>15:00-15:30</w:t>
+      </w:r>
+    </w:p>
+    <w:p>
+      <w:pPr>
+        <w:pStyle w:val="Prrafodelista"/>
+        <w:numPr>
+          <w:ilvl w:val="0"/>
+          <w:numId w:val="1"/>
+        </w:numPr>
+        <w:rPr>
+          <w:sz w:val="24"/>
+          <w:szCs w:val="24"/>
+        </w:rPr>
+      </w:pPr>
+      <w:proofErr w:type="spellStart"/>
+      <w:r>
+        <w:rPr>
+          <w:sz w:val="24"/>
+          <w:szCs w:val="24"/>
+        </w:rPr>
+        <w:t>Debugeando</w:t>
+      </w:r>
+      <w:proofErr w:type="spellEnd"/>
+      <w:r>
+        <w:rPr>
+          <w:sz w:val="24"/>
+          <w:szCs w:val="24"/>
+        </w:rPr>
+        <w:t xml:space="preserve"> el elemento </w:t>
+      </w:r>
+      <w:proofErr w:type="spellStart"/>
+      <w:r>
+        <w:rPr>
+          <w:sz w:val="24"/>
+          <w:szCs w:val="24"/>
+        </w:rPr>
+        <w:t>tab-frame</w:t>
+      </w:r>
+      <w:proofErr w:type="spellEnd"/>
+      <w:r>
+        <w:rPr>
+          <w:sz w:val="24"/>
+          <w:szCs w:val="24"/>
+        </w:rPr>
+        <w:t xml:space="preserve"> para conseguir que la animación de transición sea suave.</w:t>
+      </w:r>
+    </w:p>
+    <w:p>
+      <w:pPr>
+        <w:rPr>
+          <w:b/>
+          <w:bCs/>
+          <w:sz w:val="24"/>
+          <w:szCs w:val="24"/>
+        </w:rPr>
+      </w:pPr>
+      <w:r>
+        <w:rPr>
+          <w:b/>
+          <w:bCs/>
+          <w:sz w:val="24"/>
+          <w:szCs w:val="24"/>
+        </w:rPr>
+        <w:lastRenderedPageBreak/>
+        <w:t>27/04/2023</w:t>
+      </w:r>
+    </w:p>
+    <w:p>
+      <w:pPr>
+        <w:rPr>
+          <w:sz w:val="24"/>
+          <w:szCs w:val="24"/>
+        </w:rPr>
+      </w:pPr>
     </w:p>
     <w:sectPr>
       <w:pgSz w:w="11906" w:h="16838"/>

</xml_diff>

<commit_message>
ajustes css y bitacora
</commit_message>
<xml_diff>
--- a/src/doc/bitacora.docx
+++ b/src/doc/bitacora.docx
@@ -109,23 +109,7 @@
           <w:sz w:val="24"/>
           <w:szCs w:val="24"/>
         </w:rPr>
-        <w:t xml:space="preserve">Creación de un archivo </w:t>
-      </w:r>
-      <w:proofErr w:type="spellStart"/>
-      <w:r>
-        <w:rPr>
-          <w:sz w:val="24"/>
-          <w:szCs w:val="24"/>
-        </w:rPr>
-        <w:t>batch</w:t>
-      </w:r>
-      <w:proofErr w:type="spellEnd"/>
-      <w:r>
-        <w:rPr>
-          <w:sz w:val="24"/>
-          <w:szCs w:val="24"/>
-        </w:rPr>
-        <w:t xml:space="preserve"> para abrir más rápidamente el espacio de trabajo.</w:t>
+        <w:t>Creación de un archivo batch para abrir más rápidamente el espacio de trabajo.</w:t>
       </w:r>
     </w:p>
     <w:p>
@@ -165,39 +149,7 @@
           <w:sz w:val="24"/>
           <w:szCs w:val="24"/>
         </w:rPr>
-        <w:t xml:space="preserve">Realización de pruebas con animaciones SVG para el </w:t>
-      </w:r>
-      <w:proofErr w:type="spellStart"/>
-      <w:r>
-        <w:rPr>
-          <w:sz w:val="24"/>
-          <w:szCs w:val="24"/>
-        </w:rPr>
-        <w:t>background</w:t>
-      </w:r>
-      <w:proofErr w:type="spellEnd"/>
-      <w:r>
-        <w:rPr>
-          <w:sz w:val="24"/>
-          <w:szCs w:val="24"/>
-        </w:rPr>
-        <w:t xml:space="preserve"> de la página web generando el código con </w:t>
-      </w:r>
-      <w:proofErr w:type="spellStart"/>
-      <w:r>
-        <w:rPr>
-          <w:sz w:val="24"/>
-          <w:szCs w:val="24"/>
-        </w:rPr>
-        <w:t>ChatGPT</w:t>
-      </w:r>
-      <w:proofErr w:type="spellEnd"/>
-      <w:r>
-        <w:rPr>
-          <w:sz w:val="24"/>
-          <w:szCs w:val="24"/>
-        </w:rPr>
-        <w:t>.</w:t>
+        <w:t>Realización de pruebas con animaciones SVG para el background de la página web generando el código con ChatGPT.</w:t>
       </w:r>
     </w:p>
     <w:p>
@@ -252,23 +204,7 @@
           <w:sz w:val="24"/>
           <w:szCs w:val="24"/>
         </w:rPr>
-        <w:t xml:space="preserve">Trabajo en el </w:t>
-      </w:r>
-      <w:proofErr w:type="spellStart"/>
-      <w:r>
-        <w:rPr>
-          <w:sz w:val="24"/>
-          <w:szCs w:val="24"/>
-        </w:rPr>
-        <w:t>Layout</w:t>
-      </w:r>
-      <w:proofErr w:type="spellEnd"/>
-      <w:r>
-        <w:rPr>
-          <w:sz w:val="24"/>
-          <w:szCs w:val="24"/>
-        </w:rPr>
-        <w:t xml:space="preserve"> del Header.</w:t>
+        <w:t>Trabajo en el Layout del Header.</w:t>
       </w:r>
     </w:p>
     <w:p>
@@ -298,21 +234,12 @@
           <w:szCs w:val="24"/>
         </w:rPr>
       </w:pPr>
-      <w:proofErr w:type="spellStart"/>
-      <w:r>
-        <w:rPr>
-          <w:sz w:val="24"/>
-          <w:szCs w:val="24"/>
-        </w:rPr>
-        <w:t>Layout</w:t>
-      </w:r>
-      <w:proofErr w:type="spellEnd"/>
-      <w:r>
-        <w:rPr>
-          <w:sz w:val="24"/>
-          <w:szCs w:val="24"/>
-        </w:rPr>
-        <w:t xml:space="preserve"> del Header.</w:t>
+      <w:r>
+        <w:rPr>
+          <w:sz w:val="24"/>
+          <w:szCs w:val="24"/>
+        </w:rPr>
+        <w:t>Layout del Header.</w:t>
       </w:r>
     </w:p>
     <w:p>
@@ -482,33 +409,8 @@
           <w:sz w:val="24"/>
           <w:szCs w:val="24"/>
         </w:rPr>
-        <w:t xml:space="preserve">Elección de un </w:t>
-      </w:r>
-      <w:proofErr w:type="spellStart"/>
-      <w:r>
-        <w:rPr>
-          <w:sz w:val="24"/>
-          <w:szCs w:val="24"/>
-        </w:rPr>
-        <w:t>favicon</w:t>
-      </w:r>
-      <w:proofErr w:type="spellEnd"/>
-      <w:r>
-        <w:rPr>
-          <w:sz w:val="24"/>
-          <w:szCs w:val="24"/>
-        </w:rPr>
-        <w:t xml:space="preserve"> y un logo temporales como </w:t>
-      </w:r>
-      <w:proofErr w:type="spellStart"/>
-      <w:r>
-        <w:rPr>
-          <w:sz w:val="24"/>
-          <w:szCs w:val="24"/>
-        </w:rPr>
-        <w:t>placeholders</w:t>
-      </w:r>
-      <w:proofErr w:type="spellEnd"/>
+        <w:t>Elección de un favicon y un logo temporales como placeholders</w:t>
+      </w:r>
       <w:r>
         <w:rPr>
           <w:sz w:val="24"/>
@@ -692,23 +594,7 @@
           <w:sz w:val="24"/>
           <w:szCs w:val="24"/>
         </w:rPr>
-        <w:t xml:space="preserve">Experimento en animación </w:t>
-      </w:r>
-      <w:proofErr w:type="spellStart"/>
-      <w:r>
-        <w:rPr>
-          <w:sz w:val="24"/>
-          <w:szCs w:val="24"/>
-        </w:rPr>
-        <w:t>svg</w:t>
-      </w:r>
-      <w:proofErr w:type="spellEnd"/>
-      <w:r>
-        <w:rPr>
-          <w:sz w:val="24"/>
-          <w:szCs w:val="24"/>
-        </w:rPr>
-        <w:t xml:space="preserve"> para el index.html</w:t>
+        <w:t>Experimento en animación svg para el index.html</w:t>
       </w:r>
     </w:p>
     <w:p>
@@ -743,23 +629,7 @@
           <w:sz w:val="24"/>
           <w:szCs w:val="24"/>
         </w:rPr>
-        <w:t xml:space="preserve">He hecho el </w:t>
-      </w:r>
-      <w:proofErr w:type="spellStart"/>
-      <w:r>
-        <w:rPr>
-          <w:sz w:val="24"/>
-          <w:szCs w:val="24"/>
-        </w:rPr>
-        <w:t>svg</w:t>
-      </w:r>
-      <w:proofErr w:type="spellEnd"/>
-      <w:r>
-        <w:rPr>
-          <w:sz w:val="24"/>
-          <w:szCs w:val="24"/>
-        </w:rPr>
-        <w:t xml:space="preserve"> de la página de inicio responsivo para que se pueda adaptar al tamaño de la pantalla.</w:t>
+        <w:t>He hecho el svg de la página de inicio responsivo para que se pueda adaptar al tamaño de la pantalla.</w:t>
       </w:r>
     </w:p>
     <w:p>
@@ -1095,23 +965,7 @@
           <w:sz w:val="24"/>
           <w:szCs w:val="24"/>
         </w:rPr>
-        <w:t xml:space="preserve">Investigación y experimentación realizar un </w:t>
-      </w:r>
-      <w:proofErr w:type="spellStart"/>
-      <w:r>
-        <w:rPr>
-          <w:sz w:val="24"/>
-          <w:szCs w:val="24"/>
-        </w:rPr>
-        <w:t>frame</w:t>
-      </w:r>
-      <w:proofErr w:type="spellEnd"/>
-      <w:r>
-        <w:rPr>
-          <w:sz w:val="24"/>
-          <w:szCs w:val="24"/>
-        </w:rPr>
-        <w:t xml:space="preserve"> con diferentes pestañas usando los combinadores CSS.</w:t>
+        <w:t>Investigación y experimentación realizar un frame con diferentes pestañas usando los combinadores CSS.</w:t>
       </w:r>
     </w:p>
     <w:p>
@@ -1185,59 +1039,27 @@
           <w:sz w:val="24"/>
           <w:szCs w:val="24"/>
         </w:rPr>
-        <w:t xml:space="preserve">Finalización del diseño de la plantilla del elemento </w:t>
-      </w:r>
-      <w:proofErr w:type="spellStart"/>
-      <w:r>
-        <w:rPr>
-          <w:sz w:val="24"/>
-          <w:szCs w:val="24"/>
-        </w:rPr>
-        <w:t>tab-frame</w:t>
-      </w:r>
-      <w:proofErr w:type="spellEnd"/>
-      <w:r>
-        <w:rPr>
-          <w:sz w:val="24"/>
-          <w:szCs w:val="24"/>
-        </w:rPr>
-        <w:t xml:space="preserve"> en la página de pruebas.</w:t>
-      </w:r>
-    </w:p>
-    <w:p>
-      <w:pPr>
-        <w:pStyle w:val="Prrafodelista"/>
-        <w:numPr>
-          <w:ilvl w:val="0"/>
-          <w:numId w:val="1"/>
-        </w:numPr>
-        <w:rPr>
-          <w:sz w:val="24"/>
-          <w:szCs w:val="24"/>
-        </w:rPr>
-      </w:pPr>
-      <w:r>
-        <w:rPr>
-          <w:sz w:val="24"/>
-          <w:szCs w:val="24"/>
-        </w:rPr>
-        <w:t xml:space="preserve">Implementación del </w:t>
-      </w:r>
-      <w:proofErr w:type="spellStart"/>
-      <w:r>
-        <w:rPr>
-          <w:sz w:val="24"/>
-          <w:szCs w:val="24"/>
-        </w:rPr>
-        <w:t>tab-frame</w:t>
-      </w:r>
-      <w:proofErr w:type="spellEnd"/>
-      <w:r>
-        <w:rPr>
-          <w:sz w:val="24"/>
-          <w:szCs w:val="24"/>
-        </w:rPr>
-        <w:t xml:space="preserve"> en la página sobre mí.</w:t>
+        <w:t>Finalización del diseño de la plantilla del elemento tab-frame en la página de pruebas.</w:t>
+      </w:r>
+    </w:p>
+    <w:p>
+      <w:pPr>
+        <w:pStyle w:val="Prrafodelista"/>
+        <w:numPr>
+          <w:ilvl w:val="0"/>
+          <w:numId w:val="1"/>
+        </w:numPr>
+        <w:rPr>
+          <w:sz w:val="24"/>
+          <w:szCs w:val="24"/>
+        </w:rPr>
+      </w:pPr>
+      <w:r>
+        <w:rPr>
+          <w:sz w:val="24"/>
+          <w:szCs w:val="24"/>
+        </w:rPr>
+        <w:t>Implementación del tab-frame en la página sobre mí.</w:t>
       </w:r>
     </w:p>
     <w:p>
@@ -1272,23 +1094,7 @@
           <w:sz w:val="24"/>
           <w:szCs w:val="24"/>
         </w:rPr>
-        <w:t xml:space="preserve">Retocando y estilizando el </w:t>
-      </w:r>
-      <w:proofErr w:type="spellStart"/>
-      <w:r>
-        <w:rPr>
-          <w:sz w:val="24"/>
-          <w:szCs w:val="24"/>
-        </w:rPr>
-        <w:t>tab-frame</w:t>
-      </w:r>
-      <w:proofErr w:type="spellEnd"/>
-      <w:r>
-        <w:rPr>
-          <w:sz w:val="24"/>
-          <w:szCs w:val="24"/>
-        </w:rPr>
-        <w:t>.</w:t>
+        <w:t>Retocando y estilizando el tab-frame.</w:t>
       </w:r>
     </w:p>
     <w:p>
@@ -1343,23 +1149,7 @@
           <w:sz w:val="24"/>
           <w:szCs w:val="24"/>
         </w:rPr>
-        <w:t xml:space="preserve">Intentando que el </w:t>
-      </w:r>
-      <w:proofErr w:type="spellStart"/>
-      <w:r>
-        <w:rPr>
-          <w:sz w:val="24"/>
-          <w:szCs w:val="24"/>
-        </w:rPr>
-        <w:t>tab-frame</w:t>
-      </w:r>
-      <w:proofErr w:type="spellEnd"/>
-      <w:r>
-        <w:rPr>
-          <w:sz w:val="24"/>
-          <w:szCs w:val="24"/>
-        </w:rPr>
-        <w:t xml:space="preserve"> sea plegable.</w:t>
+        <w:t>Intentando que el tab-frame sea plegable.</w:t>
       </w:r>
     </w:p>
     <w:p>
@@ -1408,37 +1198,12 @@
           <w:szCs w:val="24"/>
         </w:rPr>
       </w:pPr>
-      <w:proofErr w:type="spellStart"/>
-      <w:r>
-        <w:rPr>
-          <w:sz w:val="24"/>
-          <w:szCs w:val="24"/>
-        </w:rPr>
-        <w:t>Debugeando</w:t>
-      </w:r>
-      <w:proofErr w:type="spellEnd"/>
-      <w:r>
-        <w:rPr>
-          <w:sz w:val="24"/>
-          <w:szCs w:val="24"/>
-        </w:rPr>
-        <w:t xml:space="preserve"> el elemento </w:t>
-      </w:r>
-      <w:proofErr w:type="spellStart"/>
-      <w:r>
-        <w:rPr>
-          <w:sz w:val="24"/>
-          <w:szCs w:val="24"/>
-        </w:rPr>
-        <w:t>tab-frame</w:t>
-      </w:r>
-      <w:proofErr w:type="spellEnd"/>
-      <w:r>
-        <w:rPr>
-          <w:sz w:val="24"/>
-          <w:szCs w:val="24"/>
-        </w:rPr>
-        <w:t xml:space="preserve"> para conseguir que la animación de transición sea suave.</w:t>
+      <w:r>
+        <w:rPr>
+          <w:sz w:val="24"/>
+          <w:szCs w:val="24"/>
+        </w:rPr>
+        <w:t>Debugeando el elemento tab-frame para conseguir que la animación de transición sea suave.</w:t>
       </w:r>
     </w:p>
     <w:p>
@@ -1459,6 +1224,101 @@
         </w:rPr>
         <w:lastRenderedPageBreak/>
         <w:t>27/04/2023</w:t>
+      </w:r>
+    </w:p>
+    <w:p>
+      <w:pPr>
+        <w:rPr>
+          <w:sz w:val="24"/>
+          <w:szCs w:val="24"/>
+        </w:rPr>
+      </w:pPr>
+      <w:r>
+        <w:rPr>
+          <w:sz w:val="24"/>
+          <w:szCs w:val="24"/>
+        </w:rPr>
+        <w:t>10:10-12:20</w:t>
+      </w:r>
+    </w:p>
+    <w:p>
+      <w:pPr>
+        <w:pStyle w:val="Prrafodelista"/>
+        <w:numPr>
+          <w:ilvl w:val="0"/>
+          <w:numId w:val="1"/>
+        </w:numPr>
+        <w:rPr>
+          <w:sz w:val="24"/>
+          <w:szCs w:val="24"/>
+        </w:rPr>
+      </w:pPr>
+      <w:r>
+        <w:rPr>
+          <w:sz w:val="24"/>
+          <w:szCs w:val="24"/>
+        </w:rPr>
+        <w:t>Añadido texto de bienvenida a la página home.</w:t>
+      </w:r>
+    </w:p>
+    <w:p>
+      <w:pPr>
+        <w:pStyle w:val="Prrafodelista"/>
+        <w:numPr>
+          <w:ilvl w:val="0"/>
+          <w:numId w:val="1"/>
+        </w:numPr>
+        <w:rPr>
+          <w:sz w:val="24"/>
+          <w:szCs w:val="24"/>
+        </w:rPr>
+      </w:pPr>
+      <w:r>
+        <w:rPr>
+          <w:sz w:val="24"/>
+          <w:szCs w:val="24"/>
+        </w:rPr>
+        <w:t>Añadida imagen como fondo a la página home.</w:t>
+      </w:r>
+    </w:p>
+    <w:p>
+      <w:pPr>
+        <w:pStyle w:val="Prrafodelista"/>
+        <w:numPr>
+          <w:ilvl w:val="0"/>
+          <w:numId w:val="1"/>
+        </w:numPr>
+        <w:rPr>
+          <w:sz w:val="24"/>
+          <w:szCs w:val="24"/>
+        </w:rPr>
+      </w:pPr>
+      <w:r>
+        <w:rPr>
+          <w:sz w:val="24"/>
+          <w:szCs w:val="24"/>
+        </w:rPr>
+        <w:t>Ajustes en las animaciones de la página home.</w:t>
+      </w:r>
+    </w:p>
+    <w:p>
+      <w:pPr>
+        <w:pStyle w:val="Prrafodelista"/>
+        <w:numPr>
+          <w:ilvl w:val="0"/>
+          <w:numId w:val="1"/>
+        </w:numPr>
+        <w:rPr>
+          <w:sz w:val="24"/>
+          <w:szCs w:val="24"/>
+        </w:rPr>
+      </w:pPr>
+      <w:r>
+        <w:rPr>
+          <w:sz w:val="24"/>
+          <w:szCs w:val="24"/>
+        </w:rPr>
+        <w:t>Diseño e implementación de un elemento gallery (galería de fotos) para la página Hobbies.</w:t>
       </w:r>
     </w:p>
     <w:p>

</xml_diff>

<commit_message>
pruebas en la galería
</commit_message>
<xml_diff>
--- a/src/doc/bitacora.docx
+++ b/src/doc/bitacora.docx
@@ -1319,6 +1319,80 @@
           <w:szCs w:val="24"/>
         </w:rPr>
         <w:t>Diseño e implementación de un elemento gallery (galería de fotos) para la página Hobbies.</w:t>
+      </w:r>
+    </w:p>
+    <w:p>
+      <w:pPr>
+        <w:rPr>
+          <w:b/>
+          <w:bCs/>
+          <w:sz w:val="24"/>
+          <w:szCs w:val="24"/>
+        </w:rPr>
+      </w:pPr>
+      <w:r>
+        <w:rPr>
+          <w:b/>
+          <w:bCs/>
+          <w:sz w:val="24"/>
+          <w:szCs w:val="24"/>
+        </w:rPr>
+        <w:t>28/04/2023</w:t>
+      </w:r>
+    </w:p>
+    <w:p>
+      <w:pPr>
+        <w:rPr>
+          <w:sz w:val="24"/>
+          <w:szCs w:val="24"/>
+        </w:rPr>
+      </w:pPr>
+      <w:r>
+        <w:rPr>
+          <w:sz w:val="24"/>
+          <w:szCs w:val="24"/>
+        </w:rPr>
+        <w:t>11:00-11:30</w:t>
+      </w:r>
+    </w:p>
+    <w:p>
+      <w:pPr>
+        <w:pStyle w:val="Prrafodelista"/>
+        <w:numPr>
+          <w:ilvl w:val="0"/>
+          <w:numId w:val="1"/>
+        </w:numPr>
+        <w:rPr>
+          <w:sz w:val="24"/>
+          <w:szCs w:val="24"/>
+        </w:rPr>
+      </w:pPr>
+      <w:r>
+        <w:rPr>
+          <w:sz w:val="24"/>
+          <w:szCs w:val="24"/>
+        </w:rPr>
+        <w:t>Ajustando el elemento gallery.</w:t>
+      </w:r>
+    </w:p>
+    <w:p>
+      <w:pPr>
+        <w:pStyle w:val="Prrafodelista"/>
+        <w:numPr>
+          <w:ilvl w:val="0"/>
+          <w:numId w:val="1"/>
+        </w:numPr>
+        <w:rPr>
+          <w:sz w:val="24"/>
+          <w:szCs w:val="24"/>
+        </w:rPr>
+      </w:pPr>
+      <w:r>
+        <w:rPr>
+          <w:sz w:val="24"/>
+          <w:szCs w:val="24"/>
+        </w:rPr>
+        <w:t>Configurando los enlaces del nav en las páginas que están en la subcarpeta.</w:t>
       </w:r>
     </w:p>
     <w:p>

</xml_diff>

<commit_message>
Solución al texto: diapositivas "text-slide"
</commit_message>
<xml_diff>
--- a/src/doc/bitacora.docx
+++ b/src/doc/bitacora.docx
@@ -1700,6 +1700,105 @@
         </w:rPr>
         <w:t>Comienzo a aplicar estilos y animaciones en las páginas de hobbies.</w:t>
       </w:r>
+    </w:p>
+    <w:p>
+      <w:pPr>
+        <w:rPr>
+          <w:sz w:val="24"/>
+          <w:szCs w:val="24"/>
+        </w:rPr>
+      </w:pPr>
+      <w:r>
+        <w:rPr>
+          <w:sz w:val="24"/>
+          <w:szCs w:val="24"/>
+        </w:rPr>
+        <w:t>8:30-10:10</w:t>
+      </w:r>
+    </w:p>
+    <w:p>
+      <w:pPr>
+        <w:pStyle w:val="Prrafodelista"/>
+        <w:numPr>
+          <w:ilvl w:val="0"/>
+          <w:numId w:val="1"/>
+        </w:numPr>
+        <w:rPr>
+          <w:sz w:val="24"/>
+          <w:szCs w:val="24"/>
+        </w:rPr>
+      </w:pPr>
+      <w:r>
+        <w:rPr>
+          <w:sz w:val="24"/>
+          <w:szCs w:val="24"/>
+        </w:rPr>
+        <w:t>Trabajo en los estilos y animaciones de la página Jesús.</w:t>
+      </w:r>
+    </w:p>
+    <w:p>
+      <w:pPr>
+        <w:pStyle w:val="Prrafodelista"/>
+        <w:numPr>
+          <w:ilvl w:val="0"/>
+          <w:numId w:val="1"/>
+        </w:numPr>
+        <w:rPr>
+          <w:sz w:val="24"/>
+          <w:szCs w:val="24"/>
+        </w:rPr>
+      </w:pPr>
+      <w:r>
+        <w:rPr>
+          <w:sz w:val="24"/>
+          <w:szCs w:val="24"/>
+        </w:rPr>
+        <w:t>Encuentro problemas a la hora de que el texto en la página Jesús vaya apareciendo poco a poco.</w:t>
+      </w:r>
+    </w:p>
+    <w:p>
+      <w:pPr>
+        <w:rPr>
+          <w:sz w:val="24"/>
+          <w:szCs w:val="24"/>
+        </w:rPr>
+      </w:pPr>
+      <w:r>
+        <w:rPr>
+          <w:sz w:val="24"/>
+          <w:szCs w:val="24"/>
+        </w:rPr>
+        <w:t>15:00-15:30</w:t>
+      </w:r>
+    </w:p>
+    <w:p>
+      <w:pPr>
+        <w:pStyle w:val="Prrafodelista"/>
+        <w:numPr>
+          <w:ilvl w:val="0"/>
+          <w:numId w:val="1"/>
+        </w:numPr>
+        <w:rPr>
+          <w:sz w:val="24"/>
+          <w:szCs w:val="24"/>
+        </w:rPr>
+      </w:pPr>
+      <w:r>
+        <w:rPr>
+          <w:sz w:val="24"/>
+          <w:szCs w:val="24"/>
+        </w:rPr>
+        <w:lastRenderedPageBreak/>
+        <w:t>He encontrado una solución para los textos: la creación de pequeñas diapositivas por párrafos.</w:t>
+      </w:r>
+    </w:p>
+    <w:p>
+      <w:pPr>
+        <w:rPr>
+          <w:sz w:val="24"/>
+          <w:szCs w:val="24"/>
+        </w:rPr>
+      </w:pPr>
     </w:p>
     <w:p>
       <w:pPr>

</xml_diff>

<commit_message>
pruebas con los botones
</commit_message>
<xml_diff>
--- a/src/doc/bitacora.docx
+++ b/src/doc/bitacora.docx
@@ -1825,6 +1825,100 @@
           <w:szCs w:val="24"/>
         </w:rPr>
         <w:t>Probando estilos para las diapositivas.</w:t>
+      </w:r>
+    </w:p>
+    <w:p>
+      <w:pPr>
+        <w:rPr>
+          <w:b/>
+          <w:bCs/>
+          <w:sz w:val="24"/>
+          <w:szCs w:val="24"/>
+        </w:rPr>
+      </w:pPr>
+      <w:r>
+        <w:rPr>
+          <w:b/>
+          <w:bCs/>
+          <w:sz w:val="24"/>
+          <w:szCs w:val="24"/>
+        </w:rPr>
+        <w:t>06/05/2023</w:t>
+      </w:r>
+    </w:p>
+    <w:p>
+      <w:pPr>
+        <w:rPr>
+          <w:sz w:val="24"/>
+          <w:szCs w:val="24"/>
+        </w:rPr>
+      </w:pPr>
+      <w:r>
+        <w:rPr>
+          <w:sz w:val="24"/>
+          <w:szCs w:val="24"/>
+        </w:rPr>
+        <w:t>11:30-</w:t>
+      </w:r>
+    </w:p>
+    <w:p>
+      <w:pPr>
+        <w:pStyle w:val="Prrafodelista"/>
+        <w:numPr>
+          <w:ilvl w:val="0"/>
+          <w:numId w:val="1"/>
+        </w:numPr>
+        <w:rPr>
+          <w:sz w:val="24"/>
+          <w:szCs w:val="24"/>
+        </w:rPr>
+      </w:pPr>
+      <w:r>
+        <w:rPr>
+          <w:sz w:val="24"/>
+          <w:szCs w:val="24"/>
+        </w:rPr>
+        <w:t>Una vez entendido el problema que se me presenta con la página Jesús, que contiene mucho texto, planteo solucionarlo utilizando diapositivas que se desplazen lateralmente con dos botones para pasar de una a otra. Decido probar estas diapositivas en mi espacio de pruebas antes de implementarlo en la página.</w:t>
+      </w:r>
+    </w:p>
+    <w:p>
+      <w:pPr>
+        <w:pStyle w:val="Prrafodelista"/>
+        <w:numPr>
+          <w:ilvl w:val="0"/>
+          <w:numId w:val="1"/>
+        </w:numPr>
+        <w:rPr>
+          <w:sz w:val="24"/>
+          <w:szCs w:val="24"/>
+        </w:rPr>
+      </w:pPr>
+      <w:r>
+        <w:rPr>
+          <w:sz w:val="24"/>
+          <w:szCs w:val="24"/>
+        </w:rPr>
+        <w:t>Diseño y pruebas de un pasador de diapositivas.</w:t>
+      </w:r>
+    </w:p>
+    <w:p>
+      <w:pPr>
+        <w:pStyle w:val="Prrafodelista"/>
+        <w:numPr>
+          <w:ilvl w:val="0"/>
+          <w:numId w:val="1"/>
+        </w:numPr>
+        <w:rPr>
+          <w:sz w:val="24"/>
+          <w:szCs w:val="24"/>
+        </w:rPr>
+      </w:pPr>
+      <w:r>
+        <w:rPr>
+          <w:sz w:val="24"/>
+          <w:szCs w:val="24"/>
+        </w:rPr>
+        <w:t>Diseño y pruebas de los botones que puedan hacer que se pase de una diapositiva a otra.</w:t>
       </w:r>
     </w:p>
     <w:p>

</xml_diff>

<commit_message>
ajustes a los links del header
</commit_message>
<xml_diff>
--- a/src/doc/bitacora.docx
+++ b/src/doc/bitacora.docx
@@ -1977,12 +1977,19 @@
     <w:p>
       <w:pPr>
         <w:rPr>
+          <w:sz w:val="24"/>
+          <w:szCs w:val="24"/>
+        </w:rPr>
+      </w:pPr>
+      <w:r>
+        <w:rPr>
           <w:b/>
           <w:bCs/>
           <w:sz w:val="24"/>
           <w:szCs w:val="24"/>
         </w:rPr>
-      </w:pPr>
+        <w:t>06/05/2023</w:t>
+      </w:r>
       <w:r>
         <w:rPr>
           <w:b/>
@@ -1990,7 +1997,14 @@
           <w:sz w:val="24"/>
           <w:szCs w:val="24"/>
         </w:rPr>
-        <w:t>06/05/2023</w:t>
+        <w:t xml:space="preserve"> </w:t>
+      </w:r>
+      <w:r>
+        <w:rPr>
+          <w:sz w:val="24"/>
+          <w:szCs w:val="24"/>
+        </w:rPr>
+        <w:t>4h 45’</w:t>
       </w:r>
     </w:p>
     <w:p>

</xml_diff>

<commit_message>
añadida la última flipcard de Jesús
</commit_message>
<xml_diff>
--- a/src/doc/bitacora.docx
+++ b/src/doc/bitacora.docx
@@ -144,23 +144,7 @@
           <w:sz w:val="24"/>
           <w:szCs w:val="24"/>
         </w:rPr>
-        <w:t xml:space="preserve">Creación de un archivo </w:t>
-      </w:r>
-      <w:proofErr w:type="spellStart"/>
-      <w:r>
-        <w:rPr>
-          <w:sz w:val="24"/>
-          <w:szCs w:val="24"/>
-        </w:rPr>
-        <w:t>batch</w:t>
-      </w:r>
-      <w:proofErr w:type="spellEnd"/>
-      <w:r>
-        <w:rPr>
-          <w:sz w:val="24"/>
-          <w:szCs w:val="24"/>
-        </w:rPr>
-        <w:t xml:space="preserve"> para abrir más rápidamente el espacio de trabajo.</w:t>
+        <w:t>Creación de un archivo batch para abrir más rápidamente el espacio de trabajo.</w:t>
       </w:r>
     </w:p>
     <w:p>
@@ -200,33 +184,268 @@
           <w:sz w:val="24"/>
           <w:szCs w:val="24"/>
         </w:rPr>
-        <w:t xml:space="preserve">Realización de pruebas con animaciones SVG para el </w:t>
-      </w:r>
-      <w:proofErr w:type="spellStart"/>
-      <w:r>
-        <w:rPr>
-          <w:sz w:val="24"/>
-          <w:szCs w:val="24"/>
-        </w:rPr>
-        <w:t>background</w:t>
-      </w:r>
-      <w:proofErr w:type="spellEnd"/>
-      <w:r>
-        <w:rPr>
-          <w:sz w:val="24"/>
-          <w:szCs w:val="24"/>
-        </w:rPr>
-        <w:t xml:space="preserve"> de la página web generando el código con </w:t>
-      </w:r>
-      <w:proofErr w:type="spellStart"/>
-      <w:r>
-        <w:rPr>
-          <w:sz w:val="24"/>
-          <w:szCs w:val="24"/>
-        </w:rPr>
-        <w:t>ChatGPT</w:t>
-      </w:r>
-      <w:proofErr w:type="spellEnd"/>
+        <w:t>Realización de pruebas con animaciones SVG para el background de la página web generando el código con ChatGPT.</w:t>
+      </w:r>
+    </w:p>
+    <w:p>
+      <w:pPr>
+        <w:rPr>
+          <w:sz w:val="24"/>
+          <w:szCs w:val="24"/>
+        </w:rPr>
+      </w:pPr>
+      <w:r>
+        <w:rPr>
+          <w:sz w:val="24"/>
+          <w:szCs w:val="24"/>
+        </w:rPr>
+        <w:t>14:50-15:30</w:t>
+      </w:r>
+    </w:p>
+    <w:p>
+      <w:pPr>
+        <w:pStyle w:val="Prrafodelista"/>
+        <w:numPr>
+          <w:ilvl w:val="0"/>
+          <w:numId w:val="1"/>
+        </w:numPr>
+        <w:rPr>
+          <w:sz w:val="24"/>
+          <w:szCs w:val="24"/>
+        </w:rPr>
+      </w:pPr>
+      <w:r>
+        <w:rPr>
+          <w:sz w:val="24"/>
+          <w:szCs w:val="24"/>
+        </w:rPr>
+        <w:t>Creación de la estructura HTML básica para el resto de páginas.</w:t>
+      </w:r>
+    </w:p>
+    <w:p>
+      <w:pPr>
+        <w:pStyle w:val="Prrafodelista"/>
+        <w:numPr>
+          <w:ilvl w:val="0"/>
+          <w:numId w:val="1"/>
+        </w:numPr>
+        <w:rPr>
+          <w:sz w:val="24"/>
+          <w:szCs w:val="24"/>
+        </w:rPr>
+      </w:pPr>
+      <w:r>
+        <w:rPr>
+          <w:sz w:val="24"/>
+          <w:szCs w:val="24"/>
+        </w:rPr>
+        <w:t>Trabajo en el Layout del Header.</w:t>
+      </w:r>
+    </w:p>
+    <w:p>
+      <w:pPr>
+        <w:rPr>
+          <w:sz w:val="24"/>
+          <w:szCs w:val="24"/>
+        </w:rPr>
+      </w:pPr>
+      <w:r>
+        <w:rPr>
+          <w:sz w:val="24"/>
+          <w:szCs w:val="24"/>
+        </w:rPr>
+        <w:t>20:00-20:30</w:t>
+      </w:r>
+    </w:p>
+    <w:p>
+      <w:pPr>
+        <w:pStyle w:val="Prrafodelista"/>
+        <w:numPr>
+          <w:ilvl w:val="0"/>
+          <w:numId w:val="1"/>
+        </w:numPr>
+        <w:rPr>
+          <w:sz w:val="24"/>
+          <w:szCs w:val="24"/>
+        </w:rPr>
+      </w:pPr>
+      <w:r>
+        <w:rPr>
+          <w:sz w:val="24"/>
+          <w:szCs w:val="24"/>
+        </w:rPr>
+        <w:t>Layout del Header.</w:t>
+      </w:r>
+    </w:p>
+    <w:p>
+      <w:pPr>
+        <w:pStyle w:val="Prrafodelista"/>
+        <w:numPr>
+          <w:ilvl w:val="0"/>
+          <w:numId w:val="1"/>
+        </w:numPr>
+        <w:rPr>
+          <w:sz w:val="24"/>
+          <w:szCs w:val="24"/>
+        </w:rPr>
+      </w:pPr>
+      <w:r>
+        <w:rPr>
+          <w:sz w:val="24"/>
+          <w:szCs w:val="24"/>
+        </w:rPr>
+        <w:t>Estructura de la página “Sobre mí”.</w:t>
+      </w:r>
+    </w:p>
+    <w:p>
+      <w:pPr>
+        <w:rPr>
+          <w:sz w:val="24"/>
+          <w:szCs w:val="24"/>
+        </w:rPr>
+      </w:pPr>
+      <w:r>
+        <w:rPr>
+          <w:b/>
+          <w:bCs/>
+          <w:sz w:val="24"/>
+          <w:szCs w:val="24"/>
+        </w:rPr>
+        <w:t>18/04/2023</w:t>
+      </w:r>
+      <w:r>
+        <w:rPr>
+          <w:b/>
+          <w:bCs/>
+          <w:sz w:val="24"/>
+          <w:szCs w:val="24"/>
+        </w:rPr>
+        <w:t xml:space="preserve"> </w:t>
+      </w:r>
+      <w:r>
+        <w:rPr>
+          <w:sz w:val="24"/>
+          <w:szCs w:val="24"/>
+        </w:rPr>
+        <w:t>3h15</w:t>
+      </w:r>
+      <w:r>
+        <w:rPr>
+          <w:sz w:val="24"/>
+          <w:szCs w:val="24"/>
+        </w:rPr>
+        <w:t>’</w:t>
+      </w:r>
+    </w:p>
+    <w:p>
+      <w:pPr>
+        <w:rPr>
+          <w:sz w:val="24"/>
+          <w:szCs w:val="24"/>
+        </w:rPr>
+      </w:pPr>
+      <w:r>
+        <w:rPr>
+          <w:sz w:val="24"/>
+          <w:szCs w:val="24"/>
+        </w:rPr>
+        <w:t>6:00-6:30</w:t>
+      </w:r>
+    </w:p>
+    <w:p>
+      <w:pPr>
+        <w:pStyle w:val="Prrafodelista"/>
+        <w:numPr>
+          <w:ilvl w:val="0"/>
+          <w:numId w:val="1"/>
+        </w:numPr>
+        <w:rPr>
+          <w:sz w:val="24"/>
+          <w:szCs w:val="24"/>
+        </w:rPr>
+      </w:pPr>
+      <w:r>
+        <w:rPr>
+          <w:sz w:val="24"/>
+          <w:szCs w:val="24"/>
+        </w:rPr>
+        <w:t>Investigación sobre herramientas de IA.</w:t>
+      </w:r>
+    </w:p>
+    <w:p>
+      <w:pPr>
+        <w:rPr>
+          <w:sz w:val="24"/>
+          <w:szCs w:val="24"/>
+        </w:rPr>
+      </w:pPr>
+      <w:r>
+        <w:rPr>
+          <w:sz w:val="24"/>
+          <w:szCs w:val="24"/>
+        </w:rPr>
+        <w:t>16:30-18:30</w:t>
+      </w:r>
+    </w:p>
+    <w:p>
+      <w:pPr>
+        <w:pStyle w:val="Prrafodelista"/>
+        <w:numPr>
+          <w:ilvl w:val="0"/>
+          <w:numId w:val="1"/>
+        </w:numPr>
+        <w:rPr>
+          <w:sz w:val="24"/>
+          <w:szCs w:val="24"/>
+        </w:rPr>
+      </w:pPr>
+      <w:r>
+        <w:rPr>
+          <w:sz w:val="24"/>
+          <w:szCs w:val="24"/>
+        </w:rPr>
+        <w:t>Posicionamiento de los elementos del Header.</w:t>
+      </w:r>
+    </w:p>
+    <w:p>
+      <w:pPr>
+        <w:pStyle w:val="Prrafodelista"/>
+        <w:numPr>
+          <w:ilvl w:val="0"/>
+          <w:numId w:val="1"/>
+        </w:numPr>
+        <w:rPr>
+          <w:sz w:val="24"/>
+          <w:szCs w:val="24"/>
+        </w:rPr>
+      </w:pPr>
+      <w:r>
+        <w:rPr>
+          <w:sz w:val="24"/>
+          <w:szCs w:val="24"/>
+        </w:rPr>
+        <w:t>Ajustes de posición del menú de navegación.</w:t>
+      </w:r>
+    </w:p>
+    <w:p>
+      <w:pPr>
+        <w:pStyle w:val="Prrafodelista"/>
+        <w:numPr>
+          <w:ilvl w:val="0"/>
+          <w:numId w:val="1"/>
+        </w:numPr>
+        <w:rPr>
+          <w:sz w:val="24"/>
+          <w:szCs w:val="24"/>
+        </w:rPr>
+      </w:pPr>
+      <w:r>
+        <w:rPr>
+          <w:sz w:val="24"/>
+          <w:szCs w:val="24"/>
+        </w:rPr>
+        <w:t>Elección de un favicon y un logo temporales como placeholders</w:t>
+      </w:r>
       <w:r>
         <w:rPr>
           <w:sz w:val="24"/>
@@ -237,154 +456,129 @@
     </w:p>
     <w:p>
       <w:pPr>
-        <w:rPr>
-          <w:sz w:val="24"/>
-          <w:szCs w:val="24"/>
-        </w:rPr>
-      </w:pPr>
-      <w:r>
-        <w:rPr>
-          <w:sz w:val="24"/>
-          <w:szCs w:val="24"/>
-        </w:rPr>
-        <w:t>14:50-15:30</w:t>
-      </w:r>
-    </w:p>
-    <w:p>
-      <w:pPr>
-        <w:pStyle w:val="Prrafodelista"/>
-        <w:numPr>
-          <w:ilvl w:val="0"/>
-          <w:numId w:val="1"/>
-        </w:numPr>
-        <w:rPr>
-          <w:sz w:val="24"/>
-          <w:szCs w:val="24"/>
-        </w:rPr>
-      </w:pPr>
-      <w:r>
-        <w:rPr>
-          <w:sz w:val="24"/>
-          <w:szCs w:val="24"/>
-        </w:rPr>
-        <w:t>Creación de la estructura HTML básica para el resto de páginas.</w:t>
-      </w:r>
-    </w:p>
-    <w:p>
-      <w:pPr>
-        <w:pStyle w:val="Prrafodelista"/>
-        <w:numPr>
-          <w:ilvl w:val="0"/>
-          <w:numId w:val="1"/>
-        </w:numPr>
-        <w:rPr>
-          <w:sz w:val="24"/>
-          <w:szCs w:val="24"/>
-        </w:rPr>
-      </w:pPr>
-      <w:r>
-        <w:rPr>
-          <w:sz w:val="24"/>
-          <w:szCs w:val="24"/>
-        </w:rPr>
-        <w:t xml:space="preserve">Trabajo en el </w:t>
-      </w:r>
-      <w:proofErr w:type="spellStart"/>
-      <w:r>
-        <w:rPr>
-          <w:sz w:val="24"/>
-          <w:szCs w:val="24"/>
-        </w:rPr>
-        <w:t>Layout</w:t>
-      </w:r>
-      <w:proofErr w:type="spellEnd"/>
-      <w:r>
-        <w:rPr>
-          <w:sz w:val="24"/>
-          <w:szCs w:val="24"/>
-        </w:rPr>
-        <w:t xml:space="preserve"> del Header.</w:t>
-      </w:r>
-    </w:p>
-    <w:p>
-      <w:pPr>
-        <w:rPr>
-          <w:sz w:val="24"/>
-          <w:szCs w:val="24"/>
-        </w:rPr>
-      </w:pPr>
-      <w:r>
-        <w:rPr>
-          <w:sz w:val="24"/>
-          <w:szCs w:val="24"/>
-        </w:rPr>
-        <w:t>20:00-20:30</w:t>
-      </w:r>
-    </w:p>
-    <w:p>
-      <w:pPr>
-        <w:pStyle w:val="Prrafodelista"/>
-        <w:numPr>
-          <w:ilvl w:val="0"/>
-          <w:numId w:val="1"/>
-        </w:numPr>
-        <w:rPr>
-          <w:sz w:val="24"/>
-          <w:szCs w:val="24"/>
-        </w:rPr>
-      </w:pPr>
-      <w:proofErr w:type="spellStart"/>
-      <w:r>
-        <w:rPr>
-          <w:sz w:val="24"/>
-          <w:szCs w:val="24"/>
-        </w:rPr>
-        <w:t>Layout</w:t>
-      </w:r>
-      <w:proofErr w:type="spellEnd"/>
-      <w:r>
-        <w:rPr>
-          <w:sz w:val="24"/>
-          <w:szCs w:val="24"/>
-        </w:rPr>
-        <w:t xml:space="preserve"> del Header.</w:t>
-      </w:r>
-    </w:p>
-    <w:p>
-      <w:pPr>
-        <w:pStyle w:val="Prrafodelista"/>
-        <w:numPr>
-          <w:ilvl w:val="0"/>
-          <w:numId w:val="1"/>
-        </w:numPr>
-        <w:rPr>
-          <w:sz w:val="24"/>
-          <w:szCs w:val="24"/>
-        </w:rPr>
-      </w:pPr>
-      <w:r>
-        <w:rPr>
-          <w:sz w:val="24"/>
-          <w:szCs w:val="24"/>
-        </w:rPr>
-        <w:t>Estructura de la página “Sobre mí”.</w:t>
-      </w:r>
-    </w:p>
-    <w:p>
-      <w:pPr>
-        <w:rPr>
-          <w:sz w:val="24"/>
-          <w:szCs w:val="24"/>
-        </w:rPr>
-      </w:pPr>
-      <w:r>
-        <w:rPr>
-          <w:b/>
-          <w:bCs/>
-          <w:sz w:val="24"/>
-          <w:szCs w:val="24"/>
-        </w:rPr>
-        <w:t>18/04/2023</w:t>
+        <w:pStyle w:val="Prrafodelista"/>
+        <w:numPr>
+          <w:ilvl w:val="0"/>
+          <w:numId w:val="1"/>
+        </w:numPr>
+        <w:rPr>
+          <w:sz w:val="24"/>
+          <w:szCs w:val="24"/>
+        </w:rPr>
+      </w:pPr>
+      <w:r>
+        <w:rPr>
+          <w:sz w:val="24"/>
+          <w:szCs w:val="24"/>
+        </w:rPr>
+        <w:t>Re</w:t>
+      </w:r>
+      <w:r>
+        <w:rPr>
+          <w:sz w:val="24"/>
+          <w:szCs w:val="24"/>
+        </w:rPr>
+        <w:t xml:space="preserve">dacción del contenido de la página “Sobre </w:t>
+      </w:r>
+      <w:r>
+        <w:rPr>
+          <w:sz w:val="24"/>
+          <w:szCs w:val="24"/>
+        </w:rPr>
+        <w:t>m</w:t>
+      </w:r>
+      <w:r>
+        <w:rPr>
+          <w:sz w:val="24"/>
+          <w:szCs w:val="24"/>
+        </w:rPr>
+        <w:t>í</w:t>
+      </w:r>
+      <w:r>
+        <w:rPr>
+          <w:sz w:val="24"/>
+          <w:szCs w:val="24"/>
+        </w:rPr>
+        <w:t>”.</w:t>
+      </w:r>
+      <w:r>
+        <w:rPr>
+          <w:sz w:val="24"/>
+          <w:szCs w:val="24"/>
+        </w:rPr>
+        <w:tab/>
+      </w:r>
+    </w:p>
+    <w:p>
+      <w:pPr>
+        <w:rPr>
+          <w:sz w:val="24"/>
+          <w:szCs w:val="24"/>
+        </w:rPr>
+      </w:pPr>
+      <w:r>
+        <w:rPr>
+          <w:sz w:val="24"/>
+          <w:szCs w:val="24"/>
+        </w:rPr>
+        <w:t>19:15-20:00</w:t>
+      </w:r>
+    </w:p>
+    <w:p>
+      <w:pPr>
+        <w:pStyle w:val="Prrafodelista"/>
+        <w:numPr>
+          <w:ilvl w:val="0"/>
+          <w:numId w:val="1"/>
+        </w:numPr>
+        <w:rPr>
+          <w:sz w:val="24"/>
+          <w:szCs w:val="24"/>
+        </w:rPr>
+      </w:pPr>
+      <w:r>
+        <w:rPr>
+          <w:sz w:val="24"/>
+          <w:szCs w:val="24"/>
+        </w:rPr>
+        <w:t>Estructuración del contenido de la página “Sobre mí”.</w:t>
+      </w:r>
+    </w:p>
+    <w:p>
+      <w:pPr>
+        <w:pStyle w:val="Prrafodelista"/>
+        <w:numPr>
+          <w:ilvl w:val="0"/>
+          <w:numId w:val="1"/>
+        </w:numPr>
+        <w:rPr>
+          <w:sz w:val="24"/>
+          <w:szCs w:val="24"/>
+        </w:rPr>
+      </w:pPr>
+      <w:r>
+        <w:rPr>
+          <w:sz w:val="24"/>
+          <w:szCs w:val="24"/>
+        </w:rPr>
+        <w:t>CSS Comportamiento de las cartas del CV en “Sobre mí”.</w:t>
+      </w:r>
+    </w:p>
+    <w:p>
+      <w:pPr>
+        <w:rPr>
+          <w:sz w:val="24"/>
+          <w:szCs w:val="24"/>
+        </w:rPr>
+      </w:pPr>
+      <w:r>
+        <w:rPr>
+          <w:b/>
+          <w:bCs/>
+          <w:sz w:val="24"/>
+          <w:szCs w:val="24"/>
+        </w:rPr>
+        <w:t>19/04/2023</w:t>
       </w:r>
       <w:r>
         <w:rPr>
@@ -400,298 +594,6 @@
           <w:sz w:val="24"/>
           <w:szCs w:val="24"/>
         </w:rPr>
-        <w:t>3h15</w:t>
-      </w:r>
-      <w:r>
-        <w:rPr>
-          <w:sz w:val="24"/>
-          <w:szCs w:val="24"/>
-        </w:rPr>
-        <w:t>’</w:t>
-      </w:r>
-    </w:p>
-    <w:p>
-      <w:pPr>
-        <w:rPr>
-          <w:sz w:val="24"/>
-          <w:szCs w:val="24"/>
-        </w:rPr>
-      </w:pPr>
-      <w:r>
-        <w:rPr>
-          <w:sz w:val="24"/>
-          <w:szCs w:val="24"/>
-        </w:rPr>
-        <w:t>6:00-6:30</w:t>
-      </w:r>
-    </w:p>
-    <w:p>
-      <w:pPr>
-        <w:pStyle w:val="Prrafodelista"/>
-        <w:numPr>
-          <w:ilvl w:val="0"/>
-          <w:numId w:val="1"/>
-        </w:numPr>
-        <w:rPr>
-          <w:sz w:val="24"/>
-          <w:szCs w:val="24"/>
-        </w:rPr>
-      </w:pPr>
-      <w:r>
-        <w:rPr>
-          <w:sz w:val="24"/>
-          <w:szCs w:val="24"/>
-        </w:rPr>
-        <w:t>Investigación sobre herramientas de IA.</w:t>
-      </w:r>
-    </w:p>
-    <w:p>
-      <w:pPr>
-        <w:rPr>
-          <w:sz w:val="24"/>
-          <w:szCs w:val="24"/>
-        </w:rPr>
-      </w:pPr>
-      <w:r>
-        <w:rPr>
-          <w:sz w:val="24"/>
-          <w:szCs w:val="24"/>
-        </w:rPr>
-        <w:t>16:30-18:30</w:t>
-      </w:r>
-    </w:p>
-    <w:p>
-      <w:pPr>
-        <w:pStyle w:val="Prrafodelista"/>
-        <w:numPr>
-          <w:ilvl w:val="0"/>
-          <w:numId w:val="1"/>
-        </w:numPr>
-        <w:rPr>
-          <w:sz w:val="24"/>
-          <w:szCs w:val="24"/>
-        </w:rPr>
-      </w:pPr>
-      <w:r>
-        <w:rPr>
-          <w:sz w:val="24"/>
-          <w:szCs w:val="24"/>
-        </w:rPr>
-        <w:t>Posicionamiento de los elementos del Header.</w:t>
-      </w:r>
-    </w:p>
-    <w:p>
-      <w:pPr>
-        <w:pStyle w:val="Prrafodelista"/>
-        <w:numPr>
-          <w:ilvl w:val="0"/>
-          <w:numId w:val="1"/>
-        </w:numPr>
-        <w:rPr>
-          <w:sz w:val="24"/>
-          <w:szCs w:val="24"/>
-        </w:rPr>
-      </w:pPr>
-      <w:r>
-        <w:rPr>
-          <w:sz w:val="24"/>
-          <w:szCs w:val="24"/>
-        </w:rPr>
-        <w:t>Ajustes de posición del menú de navegación.</w:t>
-      </w:r>
-    </w:p>
-    <w:p>
-      <w:pPr>
-        <w:pStyle w:val="Prrafodelista"/>
-        <w:numPr>
-          <w:ilvl w:val="0"/>
-          <w:numId w:val="1"/>
-        </w:numPr>
-        <w:rPr>
-          <w:sz w:val="24"/>
-          <w:szCs w:val="24"/>
-        </w:rPr>
-      </w:pPr>
-      <w:r>
-        <w:rPr>
-          <w:sz w:val="24"/>
-          <w:szCs w:val="24"/>
-        </w:rPr>
-        <w:t xml:space="preserve">Elección de un </w:t>
-      </w:r>
-      <w:proofErr w:type="spellStart"/>
-      <w:r>
-        <w:rPr>
-          <w:sz w:val="24"/>
-          <w:szCs w:val="24"/>
-        </w:rPr>
-        <w:t>favicon</w:t>
-      </w:r>
-      <w:proofErr w:type="spellEnd"/>
-      <w:r>
-        <w:rPr>
-          <w:sz w:val="24"/>
-          <w:szCs w:val="24"/>
-        </w:rPr>
-        <w:t xml:space="preserve"> y un logo temporales como </w:t>
-      </w:r>
-      <w:proofErr w:type="spellStart"/>
-      <w:r>
-        <w:rPr>
-          <w:sz w:val="24"/>
-          <w:szCs w:val="24"/>
-        </w:rPr>
-        <w:t>placeholders</w:t>
-      </w:r>
-      <w:proofErr w:type="spellEnd"/>
-      <w:r>
-        <w:rPr>
-          <w:sz w:val="24"/>
-          <w:szCs w:val="24"/>
-        </w:rPr>
-        <w:t>.</w:t>
-      </w:r>
-    </w:p>
-    <w:p>
-      <w:pPr>
-        <w:pStyle w:val="Prrafodelista"/>
-        <w:numPr>
-          <w:ilvl w:val="0"/>
-          <w:numId w:val="1"/>
-        </w:numPr>
-        <w:rPr>
-          <w:sz w:val="24"/>
-          <w:szCs w:val="24"/>
-        </w:rPr>
-      </w:pPr>
-      <w:r>
-        <w:rPr>
-          <w:sz w:val="24"/>
-          <w:szCs w:val="24"/>
-        </w:rPr>
-        <w:t>Re</w:t>
-      </w:r>
-      <w:r>
-        <w:rPr>
-          <w:sz w:val="24"/>
-          <w:szCs w:val="24"/>
-        </w:rPr>
-        <w:t xml:space="preserve">dacción del contenido de la página “Sobre </w:t>
-      </w:r>
-      <w:r>
-        <w:rPr>
-          <w:sz w:val="24"/>
-          <w:szCs w:val="24"/>
-        </w:rPr>
-        <w:t>m</w:t>
-      </w:r>
-      <w:r>
-        <w:rPr>
-          <w:sz w:val="24"/>
-          <w:szCs w:val="24"/>
-        </w:rPr>
-        <w:t>í</w:t>
-      </w:r>
-      <w:r>
-        <w:rPr>
-          <w:sz w:val="24"/>
-          <w:szCs w:val="24"/>
-        </w:rPr>
-        <w:t>”.</w:t>
-      </w:r>
-      <w:r>
-        <w:rPr>
-          <w:sz w:val="24"/>
-          <w:szCs w:val="24"/>
-        </w:rPr>
-        <w:tab/>
-      </w:r>
-    </w:p>
-    <w:p>
-      <w:pPr>
-        <w:rPr>
-          <w:sz w:val="24"/>
-          <w:szCs w:val="24"/>
-        </w:rPr>
-      </w:pPr>
-      <w:r>
-        <w:rPr>
-          <w:sz w:val="24"/>
-          <w:szCs w:val="24"/>
-        </w:rPr>
-        <w:t>19:15-20:00</w:t>
-      </w:r>
-    </w:p>
-    <w:p>
-      <w:pPr>
-        <w:pStyle w:val="Prrafodelista"/>
-        <w:numPr>
-          <w:ilvl w:val="0"/>
-          <w:numId w:val="1"/>
-        </w:numPr>
-        <w:rPr>
-          <w:sz w:val="24"/>
-          <w:szCs w:val="24"/>
-        </w:rPr>
-      </w:pPr>
-      <w:r>
-        <w:rPr>
-          <w:sz w:val="24"/>
-          <w:szCs w:val="24"/>
-        </w:rPr>
-        <w:t>Estructuración del contenido de la página “Sobre mí”.</w:t>
-      </w:r>
-    </w:p>
-    <w:p>
-      <w:pPr>
-        <w:pStyle w:val="Prrafodelista"/>
-        <w:numPr>
-          <w:ilvl w:val="0"/>
-          <w:numId w:val="1"/>
-        </w:numPr>
-        <w:rPr>
-          <w:sz w:val="24"/>
-          <w:szCs w:val="24"/>
-        </w:rPr>
-      </w:pPr>
-      <w:r>
-        <w:rPr>
-          <w:sz w:val="24"/>
-          <w:szCs w:val="24"/>
-        </w:rPr>
-        <w:t>CSS Comportamiento de las cartas del CV en “Sobre mí”.</w:t>
-      </w:r>
-    </w:p>
-    <w:p>
-      <w:pPr>
-        <w:rPr>
-          <w:sz w:val="24"/>
-          <w:szCs w:val="24"/>
-        </w:rPr>
-      </w:pPr>
-      <w:r>
-        <w:rPr>
-          <w:b/>
-          <w:bCs/>
-          <w:sz w:val="24"/>
-          <w:szCs w:val="24"/>
-        </w:rPr>
-        <w:t>19/04/2023</w:t>
-      </w:r>
-      <w:r>
-        <w:rPr>
-          <w:b/>
-          <w:bCs/>
-          <w:sz w:val="24"/>
-          <w:szCs w:val="24"/>
-        </w:rPr>
-        <w:t xml:space="preserve"> </w:t>
-      </w:r>
-      <w:r>
-        <w:rPr>
-          <w:sz w:val="24"/>
-          <w:szCs w:val="24"/>
-        </w:rPr>
         <w:t>2h</w:t>
       </w:r>
     </w:p>
@@ -727,23 +629,7 @@
           <w:sz w:val="24"/>
           <w:szCs w:val="24"/>
         </w:rPr>
-        <w:t xml:space="preserve">Experimento en animación </w:t>
-      </w:r>
-      <w:proofErr w:type="spellStart"/>
-      <w:r>
-        <w:rPr>
-          <w:sz w:val="24"/>
-          <w:szCs w:val="24"/>
-        </w:rPr>
-        <w:t>svg</w:t>
-      </w:r>
-      <w:proofErr w:type="spellEnd"/>
-      <w:r>
-        <w:rPr>
-          <w:sz w:val="24"/>
-          <w:szCs w:val="24"/>
-        </w:rPr>
-        <w:t xml:space="preserve"> para el index.html</w:t>
+        <w:t>Experimento en animación svg para el index.html</w:t>
       </w:r>
     </w:p>
     <w:p>
@@ -778,23 +664,7 @@
           <w:sz w:val="24"/>
           <w:szCs w:val="24"/>
         </w:rPr>
-        <w:t xml:space="preserve">He hecho el </w:t>
-      </w:r>
-      <w:proofErr w:type="spellStart"/>
-      <w:r>
-        <w:rPr>
-          <w:sz w:val="24"/>
-          <w:szCs w:val="24"/>
-        </w:rPr>
-        <w:t>svg</w:t>
-      </w:r>
-      <w:proofErr w:type="spellEnd"/>
-      <w:r>
-        <w:rPr>
-          <w:sz w:val="24"/>
-          <w:szCs w:val="24"/>
-        </w:rPr>
-        <w:t xml:space="preserve"> de la página de inicio responsivo para que se pueda adaptar al tamaño de la pantalla.</w:t>
+        <w:t>He hecho el svg de la página de inicio responsivo para que se pueda adaptar al tamaño de la pantalla.</w:t>
       </w:r>
     </w:p>
     <w:p>
@@ -1158,23 +1028,7 @@
           <w:sz w:val="24"/>
           <w:szCs w:val="24"/>
         </w:rPr>
-        <w:t xml:space="preserve">Investigación y experimentación realizar un </w:t>
-      </w:r>
-      <w:proofErr w:type="spellStart"/>
-      <w:r>
-        <w:rPr>
-          <w:sz w:val="24"/>
-          <w:szCs w:val="24"/>
-        </w:rPr>
-        <w:t>frame</w:t>
-      </w:r>
-      <w:proofErr w:type="spellEnd"/>
-      <w:r>
-        <w:rPr>
-          <w:sz w:val="24"/>
-          <w:szCs w:val="24"/>
-        </w:rPr>
-        <w:t xml:space="preserve"> con diferentes pestañas usando los combinadores CSS.</w:t>
+        <w:t>Investigación y experimentación realizar un frame con diferentes pestañas usando los combinadores CSS.</w:t>
       </w:r>
     </w:p>
     <w:p>
@@ -1262,59 +1116,27 @@
           <w:sz w:val="24"/>
           <w:szCs w:val="24"/>
         </w:rPr>
-        <w:t xml:space="preserve">Finalización del diseño de la plantilla del elemento </w:t>
-      </w:r>
-      <w:proofErr w:type="spellStart"/>
-      <w:r>
-        <w:rPr>
-          <w:sz w:val="24"/>
-          <w:szCs w:val="24"/>
-        </w:rPr>
-        <w:t>tab-frame</w:t>
-      </w:r>
-      <w:proofErr w:type="spellEnd"/>
-      <w:r>
-        <w:rPr>
-          <w:sz w:val="24"/>
-          <w:szCs w:val="24"/>
-        </w:rPr>
-        <w:t xml:space="preserve"> en la página de pruebas.</w:t>
-      </w:r>
-    </w:p>
-    <w:p>
-      <w:pPr>
-        <w:pStyle w:val="Prrafodelista"/>
-        <w:numPr>
-          <w:ilvl w:val="0"/>
-          <w:numId w:val="1"/>
-        </w:numPr>
-        <w:rPr>
-          <w:sz w:val="24"/>
-          <w:szCs w:val="24"/>
-        </w:rPr>
-      </w:pPr>
-      <w:r>
-        <w:rPr>
-          <w:sz w:val="24"/>
-          <w:szCs w:val="24"/>
-        </w:rPr>
-        <w:t xml:space="preserve">Implementación del </w:t>
-      </w:r>
-      <w:proofErr w:type="spellStart"/>
-      <w:r>
-        <w:rPr>
-          <w:sz w:val="24"/>
-          <w:szCs w:val="24"/>
-        </w:rPr>
-        <w:t>tab-frame</w:t>
-      </w:r>
-      <w:proofErr w:type="spellEnd"/>
-      <w:r>
-        <w:rPr>
-          <w:sz w:val="24"/>
-          <w:szCs w:val="24"/>
-        </w:rPr>
-        <w:t xml:space="preserve"> en la página sobre mí.</w:t>
+        <w:t>Finalización del diseño de la plantilla del elemento tab-frame en la página de pruebas.</w:t>
+      </w:r>
+    </w:p>
+    <w:p>
+      <w:pPr>
+        <w:pStyle w:val="Prrafodelista"/>
+        <w:numPr>
+          <w:ilvl w:val="0"/>
+          <w:numId w:val="1"/>
+        </w:numPr>
+        <w:rPr>
+          <w:sz w:val="24"/>
+          <w:szCs w:val="24"/>
+        </w:rPr>
+      </w:pPr>
+      <w:r>
+        <w:rPr>
+          <w:sz w:val="24"/>
+          <w:szCs w:val="24"/>
+        </w:rPr>
+        <w:t>Implementación del tab-frame en la página sobre mí.</w:t>
       </w:r>
     </w:p>
     <w:p>
@@ -1349,23 +1171,7 @@
           <w:sz w:val="24"/>
           <w:szCs w:val="24"/>
         </w:rPr>
-        <w:t xml:space="preserve">Retocando y estilizando el </w:t>
-      </w:r>
-      <w:proofErr w:type="spellStart"/>
-      <w:r>
-        <w:rPr>
-          <w:sz w:val="24"/>
-          <w:szCs w:val="24"/>
-        </w:rPr>
-        <w:t>tab-frame</w:t>
-      </w:r>
-      <w:proofErr w:type="spellEnd"/>
-      <w:r>
-        <w:rPr>
-          <w:sz w:val="24"/>
-          <w:szCs w:val="24"/>
-        </w:rPr>
-        <w:t>.</w:t>
+        <w:t>Retocando y estilizando el tab-frame.</w:t>
       </w:r>
     </w:p>
     <w:p>
@@ -1420,23 +1226,7 @@
           <w:sz w:val="24"/>
           <w:szCs w:val="24"/>
         </w:rPr>
-        <w:t xml:space="preserve">Intentando que el </w:t>
-      </w:r>
-      <w:proofErr w:type="spellStart"/>
-      <w:r>
-        <w:rPr>
-          <w:sz w:val="24"/>
-          <w:szCs w:val="24"/>
-        </w:rPr>
-        <w:t>tab-frame</w:t>
-      </w:r>
-      <w:proofErr w:type="spellEnd"/>
-      <w:r>
-        <w:rPr>
-          <w:sz w:val="24"/>
-          <w:szCs w:val="24"/>
-        </w:rPr>
-        <w:t xml:space="preserve"> sea plegable.</w:t>
+        <w:t>Intentando que el tab-frame sea plegable.</w:t>
       </w:r>
     </w:p>
     <w:p>
@@ -1499,37 +1289,12 @@
           <w:szCs w:val="24"/>
         </w:rPr>
       </w:pPr>
-      <w:proofErr w:type="spellStart"/>
-      <w:r>
-        <w:rPr>
-          <w:sz w:val="24"/>
-          <w:szCs w:val="24"/>
-        </w:rPr>
-        <w:t>Debugeando</w:t>
-      </w:r>
-      <w:proofErr w:type="spellEnd"/>
-      <w:r>
-        <w:rPr>
-          <w:sz w:val="24"/>
-          <w:szCs w:val="24"/>
-        </w:rPr>
-        <w:t xml:space="preserve"> el elemento </w:t>
-      </w:r>
-      <w:proofErr w:type="spellStart"/>
-      <w:r>
-        <w:rPr>
-          <w:sz w:val="24"/>
-          <w:szCs w:val="24"/>
-        </w:rPr>
-        <w:t>tab-frame</w:t>
-      </w:r>
-      <w:proofErr w:type="spellEnd"/>
-      <w:r>
-        <w:rPr>
-          <w:sz w:val="24"/>
-          <w:szCs w:val="24"/>
-        </w:rPr>
-        <w:t xml:space="preserve"> para conseguir que la animación de transición sea suave.</w:t>
+      <w:r>
+        <w:rPr>
+          <w:sz w:val="24"/>
+          <w:szCs w:val="24"/>
+        </w:rPr>
+        <w:t>Debugeando el elemento tab-frame para conseguir que la animación de transición sea suave.</w:t>
       </w:r>
     </w:p>
     <w:p>
@@ -1658,23 +1423,7 @@
           <w:sz w:val="24"/>
           <w:szCs w:val="24"/>
         </w:rPr>
-        <w:t xml:space="preserve">Diseño e implementación de un elemento </w:t>
-      </w:r>
-      <w:proofErr w:type="spellStart"/>
-      <w:r>
-        <w:rPr>
-          <w:sz w:val="24"/>
-          <w:szCs w:val="24"/>
-        </w:rPr>
-        <w:t>gallery</w:t>
-      </w:r>
-      <w:proofErr w:type="spellEnd"/>
-      <w:r>
-        <w:rPr>
-          <w:sz w:val="24"/>
-          <w:szCs w:val="24"/>
-        </w:rPr>
-        <w:t xml:space="preserve"> (galería de fotos) para la página Hobbies.</w:t>
+        <w:t>Diseño e implementación de un elemento gallery (galería de fotos) para la página Hobbies.</w:t>
       </w:r>
     </w:p>
     <w:p>
@@ -1744,7 +1493,6 @@
         </w:rPr>
         <w:t xml:space="preserve">Ajustando el elemento </w:t>
       </w:r>
-      <w:proofErr w:type="spellStart"/>
       <w:r>
         <w:rPr>
           <w:sz w:val="24"/>
@@ -1757,15 +1505,7 @@
           <w:sz w:val="24"/>
           <w:szCs w:val="24"/>
         </w:rPr>
-        <w:t>allery</w:t>
-      </w:r>
-      <w:proofErr w:type="spellEnd"/>
-      <w:r>
-        <w:rPr>
-          <w:sz w:val="24"/>
-          <w:szCs w:val="24"/>
-        </w:rPr>
-        <w:t>.</w:t>
+        <w:t>allery.</w:t>
       </w:r>
     </w:p>
     <w:p>
@@ -2051,23 +1791,7 @@
           <w:sz w:val="24"/>
           <w:szCs w:val="24"/>
         </w:rPr>
-        <w:t xml:space="preserve">Inserción del texto redactado en la página </w:t>
-      </w:r>
-      <w:proofErr w:type="spellStart"/>
-      <w:r>
-        <w:rPr>
-          <w:sz w:val="24"/>
-          <w:szCs w:val="24"/>
-        </w:rPr>
-        <w:t>html</w:t>
-      </w:r>
-      <w:proofErr w:type="spellEnd"/>
-      <w:r>
-        <w:rPr>
-          <w:sz w:val="24"/>
-          <w:szCs w:val="24"/>
-        </w:rPr>
-        <w:t>.</w:t>
+        <w:t>Inserción del texto redactado en la página html.</w:t>
       </w:r>
     </w:p>
     <w:p>
@@ -2476,59 +2200,27 @@
           <w:sz w:val="24"/>
           <w:szCs w:val="24"/>
         </w:rPr>
-        <w:t xml:space="preserve">Generación de código por IA para las </w:t>
-      </w:r>
-      <w:proofErr w:type="spellStart"/>
-      <w:r>
-        <w:rPr>
-          <w:sz w:val="24"/>
-          <w:szCs w:val="24"/>
-        </w:rPr>
-        <w:t>flipcards</w:t>
-      </w:r>
-      <w:proofErr w:type="spellEnd"/>
-      <w:r>
-        <w:rPr>
-          <w:sz w:val="24"/>
-          <w:szCs w:val="24"/>
-        </w:rPr>
-        <w:t xml:space="preserve"> de cada una de las piezas.</w:t>
-      </w:r>
-    </w:p>
-    <w:p>
-      <w:pPr>
-        <w:pStyle w:val="Prrafodelista"/>
-        <w:numPr>
-          <w:ilvl w:val="0"/>
-          <w:numId w:val="1"/>
-        </w:numPr>
-        <w:rPr>
-          <w:sz w:val="24"/>
-          <w:szCs w:val="24"/>
-        </w:rPr>
-      </w:pPr>
-      <w:r>
-        <w:rPr>
-          <w:sz w:val="24"/>
-          <w:szCs w:val="24"/>
-        </w:rPr>
-        <w:t xml:space="preserve">Generación por IA de las imágenes de cada pieza para las </w:t>
-      </w:r>
-      <w:proofErr w:type="spellStart"/>
-      <w:r>
-        <w:rPr>
-          <w:sz w:val="24"/>
-          <w:szCs w:val="24"/>
-        </w:rPr>
-        <w:t>flipcards</w:t>
-      </w:r>
-      <w:proofErr w:type="spellEnd"/>
-      <w:r>
-        <w:rPr>
-          <w:sz w:val="24"/>
-          <w:szCs w:val="24"/>
-        </w:rPr>
-        <w:t>.</w:t>
+        <w:t>Generación de código por IA para las flipcards de cada una de las piezas.</w:t>
+      </w:r>
+    </w:p>
+    <w:p>
+      <w:pPr>
+        <w:pStyle w:val="Prrafodelista"/>
+        <w:numPr>
+          <w:ilvl w:val="0"/>
+          <w:numId w:val="1"/>
+        </w:numPr>
+        <w:rPr>
+          <w:sz w:val="24"/>
+          <w:szCs w:val="24"/>
+        </w:rPr>
+      </w:pPr>
+      <w:r>
+        <w:rPr>
+          <w:sz w:val="24"/>
+          <w:szCs w:val="24"/>
+        </w:rPr>
+        <w:t>Generación por IA de las imágenes de cada pieza para las flipcards.</w:t>
       </w:r>
     </w:p>
     <w:p>
@@ -2568,23 +2260,7 @@
           <w:sz w:val="24"/>
           <w:szCs w:val="24"/>
         </w:rPr>
-        <w:t xml:space="preserve">Ajuste de detalles de los estilos para esta página: tamaño de texto, </w:t>
-      </w:r>
-      <w:proofErr w:type="spellStart"/>
-      <w:r>
-        <w:rPr>
-          <w:sz w:val="24"/>
-          <w:szCs w:val="24"/>
-        </w:rPr>
-        <w:t>etc</w:t>
-      </w:r>
-      <w:proofErr w:type="spellEnd"/>
-      <w:r>
-        <w:rPr>
-          <w:sz w:val="24"/>
-          <w:szCs w:val="24"/>
-        </w:rPr>
-        <w:t>…</w:t>
+        <w:t>Ajuste de detalles de los estilos para esta página: tamaño de texto, etc…</w:t>
       </w:r>
     </w:p>
     <w:p>
@@ -2619,23 +2295,7 @@
           <w:sz w:val="24"/>
           <w:szCs w:val="24"/>
         </w:rPr>
-        <w:t xml:space="preserve">Comienzo a trabajar en la página música, dando formato a los </w:t>
-      </w:r>
-      <w:proofErr w:type="spellStart"/>
-      <w:r>
-        <w:rPr>
-          <w:sz w:val="24"/>
-          <w:szCs w:val="24"/>
-        </w:rPr>
-        <w:t>iframes</w:t>
-      </w:r>
-      <w:proofErr w:type="spellEnd"/>
-      <w:r>
-        <w:rPr>
-          <w:sz w:val="24"/>
-          <w:szCs w:val="24"/>
-        </w:rPr>
-        <w:t xml:space="preserve"> de Spotify y SoundCloud que voy a utilizar.</w:t>
+        <w:t>Comienzo a trabajar en la página música, dando formato a los iframes de Spotify y SoundCloud que voy a utilizar.</w:t>
       </w:r>
     </w:p>
     <w:p>
@@ -2819,6 +2479,374 @@
         </w:rPr>
         <w:t>Reformateo completo de la página de Jesús para ajustarse al formato y estilo de las otras páginas.</w:t>
       </w:r>
+    </w:p>
+    <w:p>
+      <w:pPr>
+        <w:ind w:left="360"/>
+        <w:rPr>
+          <w:b/>
+          <w:bCs/>
+          <w:sz w:val="24"/>
+          <w:szCs w:val="24"/>
+        </w:rPr>
+      </w:pPr>
+      <w:r>
+        <w:rPr>
+          <w:b/>
+          <w:bCs/>
+          <w:sz w:val="24"/>
+          <w:szCs w:val="24"/>
+        </w:rPr>
+        <w:lastRenderedPageBreak/>
+        <w:t>15/05/2023</w:t>
+      </w:r>
+    </w:p>
+    <w:p>
+      <w:pPr>
+        <w:ind w:left="360"/>
+        <w:rPr>
+          <w:sz w:val="24"/>
+          <w:szCs w:val="24"/>
+        </w:rPr>
+      </w:pPr>
+      <w:r>
+        <w:rPr>
+          <w:sz w:val="24"/>
+          <w:szCs w:val="24"/>
+        </w:rPr>
+        <w:t>9:20-11:00 Avance con las páginas de los hobbies.</w:t>
+      </w:r>
+    </w:p>
+    <w:p>
+      <w:pPr>
+        <w:ind w:left="360"/>
+        <w:rPr>
+          <w:b/>
+          <w:bCs/>
+          <w:sz w:val="24"/>
+          <w:szCs w:val="24"/>
+        </w:rPr>
+      </w:pPr>
+      <w:r>
+        <w:rPr>
+          <w:b/>
+          <w:bCs/>
+          <w:sz w:val="24"/>
+          <w:szCs w:val="24"/>
+        </w:rPr>
+        <w:t>16/05/2023</w:t>
+      </w:r>
+    </w:p>
+    <w:p>
+      <w:pPr>
+        <w:ind w:left="360"/>
+        <w:rPr>
+          <w:sz w:val="24"/>
+          <w:szCs w:val="24"/>
+        </w:rPr>
+      </w:pPr>
+      <w:r>
+        <w:rPr>
+          <w:sz w:val="24"/>
+          <w:szCs w:val="24"/>
+        </w:rPr>
+        <w:t>10:00-11:00 Avance en la página dream-job.</w:t>
+      </w:r>
+    </w:p>
+    <w:p>
+      <w:pPr>
+        <w:ind w:left="360"/>
+        <w:rPr>
+          <w:sz w:val="24"/>
+          <w:szCs w:val="24"/>
+        </w:rPr>
+      </w:pPr>
+      <w:r>
+        <w:rPr>
+          <w:sz w:val="24"/>
+          <w:szCs w:val="24"/>
+        </w:rPr>
+        <w:t>11:30-12:30 Sigo desarrollando la página Dream-Job.</w:t>
+      </w:r>
+    </w:p>
+    <w:p>
+      <w:pPr>
+        <w:ind w:left="360"/>
+        <w:rPr>
+          <w:b/>
+          <w:bCs/>
+          <w:sz w:val="24"/>
+          <w:szCs w:val="24"/>
+        </w:rPr>
+      </w:pPr>
+      <w:r>
+        <w:rPr>
+          <w:b/>
+          <w:bCs/>
+          <w:sz w:val="24"/>
+          <w:szCs w:val="24"/>
+        </w:rPr>
+        <w:t>18/05/2023</w:t>
+      </w:r>
+    </w:p>
+    <w:p>
+      <w:pPr>
+        <w:ind w:left="360"/>
+        <w:rPr>
+          <w:sz w:val="24"/>
+          <w:szCs w:val="24"/>
+        </w:rPr>
+      </w:pPr>
+      <w:r>
+        <w:rPr>
+          <w:sz w:val="24"/>
+          <w:szCs w:val="24"/>
+        </w:rPr>
+        <w:t>9:00-10:00 Añado una página vacía para las referencias.</w:t>
+      </w:r>
+    </w:p>
+    <w:p>
+      <w:pPr>
+        <w:ind w:left="360"/>
+        <w:rPr>
+          <w:b/>
+          <w:bCs/>
+          <w:sz w:val="24"/>
+          <w:szCs w:val="24"/>
+        </w:rPr>
+      </w:pPr>
+      <w:r>
+        <w:rPr>
+          <w:b/>
+          <w:bCs/>
+          <w:sz w:val="24"/>
+          <w:szCs w:val="24"/>
+        </w:rPr>
+        <w:t>20/05/2023</w:t>
+      </w:r>
+    </w:p>
+    <w:p>
+      <w:pPr>
+        <w:ind w:left="360"/>
+        <w:rPr>
+          <w:sz w:val="24"/>
+          <w:szCs w:val="24"/>
+        </w:rPr>
+      </w:pPr>
+      <w:r>
+        <w:rPr>
+          <w:sz w:val="24"/>
+          <w:szCs w:val="24"/>
+        </w:rPr>
+        <w:t>17:00-20:00 Hago grandes cambios en los estilos generales para unificar el estilo de la página.</w:t>
+      </w:r>
+    </w:p>
+    <w:p>
+      <w:pPr>
+        <w:ind w:left="360"/>
+        <w:rPr>
+          <w:b/>
+          <w:bCs/>
+          <w:sz w:val="24"/>
+          <w:szCs w:val="24"/>
+        </w:rPr>
+      </w:pPr>
+      <w:r>
+        <w:rPr>
+          <w:b/>
+          <w:bCs/>
+          <w:sz w:val="24"/>
+          <w:szCs w:val="24"/>
+        </w:rPr>
+        <w:t>21/05/2023</w:t>
+      </w:r>
+    </w:p>
+    <w:p>
+      <w:pPr>
+        <w:ind w:left="360"/>
+        <w:rPr>
+          <w:sz w:val="24"/>
+          <w:szCs w:val="24"/>
+        </w:rPr>
+      </w:pPr>
+      <w:r>
+        <w:rPr>
+          <w:sz w:val="24"/>
+          <w:szCs w:val="24"/>
+        </w:rPr>
+        <w:t>00:00-01:30 Cambio la fuente de las letras, termino de unificar los estilos generales, hago correcciones en el tab-frame y en el header.</w:t>
+      </w:r>
+    </w:p>
+    <w:p>
+      <w:pPr>
+        <w:ind w:left="360"/>
+        <w:rPr>
+          <w:sz w:val="24"/>
+          <w:szCs w:val="24"/>
+        </w:rPr>
+      </w:pPr>
+      <w:r>
+        <w:rPr>
+          <w:sz w:val="24"/>
+          <w:szCs w:val="24"/>
+        </w:rPr>
+        <w:t>6:00-7:00 Arreglo un bug que tenía en el hover del header y hago pequeños retoques de los estilos generales.</w:t>
+      </w:r>
+    </w:p>
+    <w:p>
+      <w:pPr>
+        <w:ind w:left="360"/>
+        <w:rPr>
+          <w:sz w:val="24"/>
+          <w:szCs w:val="24"/>
+        </w:rPr>
+      </w:pPr>
+      <w:r>
+        <w:rPr>
+          <w:sz w:val="24"/>
+          <w:szCs w:val="24"/>
+        </w:rPr>
+        <w:t>17:00-18:30 Añado logos de las redes sociales en el tab-frame, hago retoques pequeños de estilos en la página.</w:t>
+      </w:r>
+    </w:p>
+    <w:p>
+      <w:pPr>
+        <w:ind w:left="360"/>
+        <w:rPr>
+          <w:b/>
+          <w:bCs/>
+          <w:sz w:val="24"/>
+          <w:szCs w:val="24"/>
+        </w:rPr>
+      </w:pPr>
+      <w:r>
+        <w:rPr>
+          <w:b/>
+          <w:bCs/>
+          <w:sz w:val="24"/>
+          <w:szCs w:val="24"/>
+        </w:rPr>
+        <w:t>22/05/2023</w:t>
+      </w:r>
+    </w:p>
+    <w:p>
+      <w:pPr>
+        <w:ind w:left="360"/>
+        <w:rPr>
+          <w:sz w:val="24"/>
+          <w:szCs w:val="24"/>
+        </w:rPr>
+      </w:pPr>
+      <w:r>
+        <w:rPr>
+          <w:sz w:val="24"/>
+          <w:szCs w:val="24"/>
+        </w:rPr>
+        <w:t>9:20-11:00 Simpl</w:t>
+      </w:r>
+      <w:r>
+        <w:rPr>
+          <w:sz w:val="24"/>
+          <w:szCs w:val="24"/>
+        </w:rPr>
+        <w:t>ifico el header y comienzo a trabajar en el resto de cartas para la página home.</w:t>
+      </w:r>
+    </w:p>
+    <w:p>
+      <w:pPr>
+        <w:ind w:left="360"/>
+        <w:rPr>
+          <w:sz w:val="24"/>
+          <w:szCs w:val="24"/>
+        </w:rPr>
+      </w:pPr>
+      <w:r>
+        <w:rPr>
+          <w:sz w:val="24"/>
+          <w:szCs w:val="24"/>
+        </w:rPr>
+        <w:t>22:00-23:00 Creación e implementación de las cartas para acceder al resto de páginas, implementación de la galería de hobbies en la carta de la página principal.</w:t>
+      </w:r>
+    </w:p>
+    <w:p>
+      <w:pPr>
+        <w:ind w:left="360"/>
+        <w:rPr>
+          <w:b/>
+          <w:bCs/>
+          <w:sz w:val="24"/>
+          <w:szCs w:val="24"/>
+        </w:rPr>
+      </w:pPr>
+      <w:r>
+        <w:rPr>
+          <w:b/>
+          <w:bCs/>
+          <w:sz w:val="24"/>
+          <w:szCs w:val="24"/>
+        </w:rPr>
+        <w:t>23/05/2023</w:t>
+      </w:r>
+    </w:p>
+    <w:p>
+      <w:pPr>
+        <w:ind w:left="360"/>
+        <w:rPr>
+          <w:sz w:val="24"/>
+          <w:szCs w:val="24"/>
+        </w:rPr>
+      </w:pPr>
+      <w:r>
+        <w:rPr>
+          <w:sz w:val="24"/>
+          <w:szCs w:val="24"/>
+        </w:rPr>
+        <w:t>8:00- Ajuste y finalización de la primera carta.</w:t>
+      </w:r>
+    </w:p>
+    <w:p>
+      <w:pPr>
+        <w:ind w:left="360"/>
+        <w:rPr>
+          <w:b/>
+          <w:bCs/>
+          <w:sz w:val="24"/>
+          <w:szCs w:val="24"/>
+        </w:rPr>
+      </w:pPr>
+    </w:p>
+    <w:p>
+      <w:pPr>
+        <w:ind w:left="360"/>
+        <w:rPr>
+          <w:b/>
+          <w:bCs/>
+          <w:sz w:val="24"/>
+          <w:szCs w:val="24"/>
+        </w:rPr>
+      </w:pPr>
+    </w:p>
+    <w:p>
+      <w:pPr>
+        <w:ind w:left="360"/>
+        <w:rPr>
+          <w:b/>
+          <w:bCs/>
+          <w:sz w:val="24"/>
+          <w:szCs w:val="24"/>
+        </w:rPr>
+      </w:pPr>
+    </w:p>
+    <w:p>
+      <w:pPr>
+        <w:ind w:left="360"/>
+        <w:rPr>
+          <w:b/>
+          <w:bCs/>
+          <w:sz w:val="24"/>
+          <w:szCs w:val="24"/>
+        </w:rPr>
+      </w:pPr>
     </w:p>
     <w:sectPr>
       <w:pgSz w:w="11906" w:h="16838"/>

</xml_diff>

<commit_message>
ajustes de la galería de la IA
</commit_message>
<xml_diff>
--- a/src/doc/bitacora.docx
+++ b/src/doc/bitacora.docx
@@ -2801,19 +2801,120 @@
           <w:sz w:val="24"/>
           <w:szCs w:val="24"/>
         </w:rPr>
-        <w:t>8:00- Ajuste y finalización de la primera carta.</w:t>
+        <w:t>8:00</w:t>
+      </w:r>
+      <w:r>
+        <w:rPr>
+          <w:sz w:val="24"/>
+          <w:szCs w:val="24"/>
+        </w:rPr>
+        <w:t xml:space="preserve"> </w:t>
+      </w:r>
+      <w:r>
+        <w:rPr>
+          <w:sz w:val="24"/>
+          <w:szCs w:val="24"/>
+        </w:rPr>
+        <w:t>-</w:t>
+      </w:r>
+      <w:r>
+        <w:rPr>
+          <w:sz w:val="24"/>
+          <w:szCs w:val="24"/>
+        </w:rPr>
+        <w:t xml:space="preserve"> 12:30</w:t>
+      </w:r>
+      <w:r>
+        <w:rPr>
+          <w:sz w:val="24"/>
+          <w:szCs w:val="24"/>
+        </w:rPr>
+        <w:t xml:space="preserve"> Ajuste y finalización de </w:t>
+      </w:r>
+      <w:r>
+        <w:rPr>
+          <w:sz w:val="24"/>
+          <w:szCs w:val="24"/>
+        </w:rPr>
+        <w:t>la plantilla para el resto de las homecards, creación de las imágenes y los textos para los flipcards de la página Jesús.</w:t>
       </w:r>
     </w:p>
     <w:p>
       <w:pPr>
         <w:ind w:left="360"/>
         <w:rPr>
-          <w:b/>
-          <w:bCs/>
-          <w:sz w:val="24"/>
-          <w:szCs w:val="24"/>
-        </w:rPr>
-      </w:pPr>
+          <w:sz w:val="24"/>
+          <w:szCs w:val="24"/>
+        </w:rPr>
+      </w:pPr>
+      <w:r>
+        <w:rPr>
+          <w:sz w:val="24"/>
+          <w:szCs w:val="24"/>
+        </w:rPr>
+        <w:t>16:30-</w:t>
+      </w:r>
+      <w:r>
+        <w:rPr>
+          <w:sz w:val="24"/>
+          <w:szCs w:val="24"/>
+        </w:rPr>
+        <w:t xml:space="preserve">18:30 </w:t>
+      </w:r>
+      <w:bookmarkStart w:id="0" w:name="_Hlk135764864"/>
+      <w:r>
+        <w:rPr>
+          <w:sz w:val="24"/>
+          <w:szCs w:val="24"/>
+        </w:rPr>
+        <w:t>Creación del contenido y diseño de la página IA</w:t>
+      </w:r>
+      <w:r>
+        <w:rPr>
+          <w:sz w:val="24"/>
+          <w:szCs w:val="24"/>
+        </w:rPr>
+        <w:t>: imágenes y textos.</w:t>
+      </w:r>
+      <w:bookmarkEnd w:id="0"/>
+    </w:p>
+    <w:p>
+      <w:pPr>
+        <w:ind w:left="360"/>
+        <w:rPr>
+          <w:sz w:val="24"/>
+          <w:szCs w:val="24"/>
+          <w:u w:val="single"/>
+        </w:rPr>
+      </w:pPr>
+      <w:r>
+        <w:rPr>
+          <w:sz w:val="24"/>
+          <w:szCs w:val="24"/>
+        </w:rPr>
+        <w:t xml:space="preserve">19:30-20:00 </w:t>
+      </w:r>
+      <w:r>
+        <w:rPr>
+          <w:sz w:val="24"/>
+          <w:szCs w:val="24"/>
+        </w:rPr>
+        <w:t xml:space="preserve">Creación del contenido y diseño de la página IA: </w:t>
+      </w:r>
+      <w:r>
+        <w:rPr>
+          <w:sz w:val="24"/>
+          <w:szCs w:val="24"/>
+        </w:rPr>
+        <w:t>Código</w:t>
+      </w:r>
+      <w:r>
+        <w:rPr>
+          <w:sz w:val="24"/>
+          <w:szCs w:val="24"/>
+        </w:rPr>
+        <w:t>.</w:t>
+      </w:r>
     </w:p>
     <w:p>
       <w:pPr>

</xml_diff>

<commit_message>
correcciones en el cover y aspectos de reading.css
</commit_message>
<xml_diff>
--- a/src/doc/bitacora.docx
+++ b/src/doc/bitacora.docx
@@ -869,16 +869,8 @@
         <w:rPr>
           <w:sz w:val="24"/>
           <w:szCs w:val="24"/>
-          <w:u w:val="single"/>
-        </w:rPr>
-        <w:t>Ajuste de las propiedades de las imágenes de las cartas con CSS</w:t>
-      </w:r>
-      <w:r>
-        <w:rPr>
-          <w:sz w:val="24"/>
-          <w:szCs w:val="24"/>
-        </w:rPr>
-        <w:t>.</w:t>
+        </w:rPr>
+        <w:t>Ajuste de las propiedades de las imágenes de las cartas con CSS.</w:t>
       </w:r>
     </w:p>
     <w:p>
@@ -3522,6 +3514,81 @@
           <w:szCs w:val="24"/>
         </w:rPr>
         <w:t>Creación del contenido y diseño de la página Referencias.</w:t>
+      </w:r>
+    </w:p>
+    <w:p>
+      <w:pPr>
+        <w:ind w:left="360"/>
+        <w:rPr>
+          <w:b/>
+          <w:bCs/>
+          <w:sz w:val="24"/>
+          <w:szCs w:val="24"/>
+        </w:rPr>
+      </w:pPr>
+      <w:r>
+        <w:rPr>
+          <w:b/>
+          <w:bCs/>
+          <w:sz w:val="24"/>
+          <w:szCs w:val="24"/>
+        </w:rPr>
+        <w:t>24/05/2023</w:t>
+      </w:r>
+    </w:p>
+    <w:p>
+      <w:pPr>
+        <w:ind w:left="360"/>
+        <w:rPr>
+          <w:sz w:val="24"/>
+          <w:szCs w:val="24"/>
+        </w:rPr>
+      </w:pPr>
+      <w:r>
+        <w:rPr>
+          <w:sz w:val="24"/>
+          <w:szCs w:val="24"/>
+        </w:rPr>
+        <w:t>6:20-</w:t>
+      </w:r>
+      <w:r>
+        <w:rPr>
+          <w:sz w:val="24"/>
+          <w:szCs w:val="24"/>
+        </w:rPr>
+        <w:t xml:space="preserve">7:20 </w:t>
+      </w:r>
+      <w:proofErr w:type="spellStart"/>
+      <w:r>
+        <w:rPr>
+          <w:sz w:val="24"/>
+          <w:szCs w:val="24"/>
+        </w:rPr>
+        <w:t>Correción</w:t>
+      </w:r>
+      <w:proofErr w:type="spellEnd"/>
+      <w:r>
+        <w:rPr>
+          <w:sz w:val="24"/>
+          <w:szCs w:val="24"/>
+        </w:rPr>
+        <w:t xml:space="preserve"> del header e implementación del botón para volver al inicio de la página en las páginas con un </w:t>
+      </w:r>
+      <w:proofErr w:type="spellStart"/>
+      <w:r>
+        <w:rPr>
+          <w:sz w:val="24"/>
+          <w:szCs w:val="24"/>
+        </w:rPr>
+        <w:t>scroll</w:t>
+      </w:r>
+      <w:proofErr w:type="spellEnd"/>
+      <w:r>
+        <w:rPr>
+          <w:sz w:val="24"/>
+          <w:szCs w:val="24"/>
+        </w:rPr>
+        <w:t xml:space="preserve"> muy largo.</w:t>
       </w:r>
     </w:p>
     <w:sectPr>

</xml_diff>

<commit_message>
retoques de ultima hora
</commit_message>
<xml_diff>
--- a/src/doc/bitacora.docx
+++ b/src/doc/bitacora.docx
@@ -144,7 +144,23 @@
           <w:sz w:val="24"/>
           <w:szCs w:val="24"/>
         </w:rPr>
-        <w:t>Creación de un archivo batch para abrir más rápidamente el espacio de trabajo.</w:t>
+        <w:t xml:space="preserve">Creación de un archivo </w:t>
+      </w:r>
+      <w:proofErr w:type="spellStart"/>
+      <w:r>
+        <w:rPr>
+          <w:sz w:val="24"/>
+          <w:szCs w:val="24"/>
+        </w:rPr>
+        <w:t>batch</w:t>
+      </w:r>
+      <w:proofErr w:type="spellEnd"/>
+      <w:r>
+        <w:rPr>
+          <w:sz w:val="24"/>
+          <w:szCs w:val="24"/>
+        </w:rPr>
+        <w:t xml:space="preserve"> para abrir más rápidamente el espacio de trabajo.</w:t>
       </w:r>
     </w:p>
     <w:p>
@@ -184,7 +200,39 @@
           <w:sz w:val="24"/>
           <w:szCs w:val="24"/>
         </w:rPr>
-        <w:t>Realización de pruebas con animaciones SVG para el background de la página web generando el código con ChatGPT.</w:t>
+        <w:t xml:space="preserve">Realización de pruebas con animaciones SVG para el </w:t>
+      </w:r>
+      <w:proofErr w:type="spellStart"/>
+      <w:r>
+        <w:rPr>
+          <w:sz w:val="24"/>
+          <w:szCs w:val="24"/>
+        </w:rPr>
+        <w:t>background</w:t>
+      </w:r>
+      <w:proofErr w:type="spellEnd"/>
+      <w:r>
+        <w:rPr>
+          <w:sz w:val="24"/>
+          <w:szCs w:val="24"/>
+        </w:rPr>
+        <w:t xml:space="preserve"> de la página web generando el código con </w:t>
+      </w:r>
+      <w:proofErr w:type="spellStart"/>
+      <w:r>
+        <w:rPr>
+          <w:sz w:val="24"/>
+          <w:szCs w:val="24"/>
+        </w:rPr>
+        <w:t>ChatGPT</w:t>
+      </w:r>
+      <w:proofErr w:type="spellEnd"/>
+      <w:r>
+        <w:rPr>
+          <w:sz w:val="24"/>
+          <w:szCs w:val="24"/>
+        </w:rPr>
+        <w:t>.</w:t>
       </w:r>
     </w:p>
     <w:p>
@@ -239,7 +287,23 @@
           <w:sz w:val="24"/>
           <w:szCs w:val="24"/>
         </w:rPr>
-        <w:t>Trabajo en el Layout del Header.</w:t>
+        <w:t xml:space="preserve">Trabajo en el </w:t>
+      </w:r>
+      <w:proofErr w:type="spellStart"/>
+      <w:r>
+        <w:rPr>
+          <w:sz w:val="24"/>
+          <w:szCs w:val="24"/>
+        </w:rPr>
+        <w:t>Layout</w:t>
+      </w:r>
+      <w:proofErr w:type="spellEnd"/>
+      <w:r>
+        <w:rPr>
+          <w:sz w:val="24"/>
+          <w:szCs w:val="24"/>
+        </w:rPr>
+        <w:t xml:space="preserve"> del Header.</w:t>
       </w:r>
     </w:p>
     <w:p>
@@ -269,12 +333,21 @@
           <w:szCs w:val="24"/>
         </w:rPr>
       </w:pPr>
-      <w:r>
-        <w:rPr>
-          <w:sz w:val="24"/>
-          <w:szCs w:val="24"/>
-        </w:rPr>
-        <w:t>Layout del Header.</w:t>
+      <w:proofErr w:type="spellStart"/>
+      <w:r>
+        <w:rPr>
+          <w:sz w:val="24"/>
+          <w:szCs w:val="24"/>
+        </w:rPr>
+        <w:t>Layout</w:t>
+      </w:r>
+      <w:proofErr w:type="spellEnd"/>
+      <w:r>
+        <w:rPr>
+          <w:sz w:val="24"/>
+          <w:szCs w:val="24"/>
+        </w:rPr>
+        <w:t xml:space="preserve"> del Header.</w:t>
       </w:r>
     </w:p>
     <w:p>
@@ -444,8 +517,33 @@
           <w:sz w:val="24"/>
           <w:szCs w:val="24"/>
         </w:rPr>
-        <w:t>Elección de un favicon y un logo temporales como placeholders</w:t>
-      </w:r>
+        <w:t xml:space="preserve">Elección de un </w:t>
+      </w:r>
+      <w:proofErr w:type="spellStart"/>
+      <w:r>
+        <w:rPr>
+          <w:sz w:val="24"/>
+          <w:szCs w:val="24"/>
+        </w:rPr>
+        <w:t>favicon</w:t>
+      </w:r>
+      <w:proofErr w:type="spellEnd"/>
+      <w:r>
+        <w:rPr>
+          <w:sz w:val="24"/>
+          <w:szCs w:val="24"/>
+        </w:rPr>
+        <w:t xml:space="preserve"> y un logo temporales como </w:t>
+      </w:r>
+      <w:proofErr w:type="spellStart"/>
+      <w:r>
+        <w:rPr>
+          <w:sz w:val="24"/>
+          <w:szCs w:val="24"/>
+        </w:rPr>
+        <w:t>placeholders</w:t>
+      </w:r>
+      <w:proofErr w:type="spellEnd"/>
       <w:r>
         <w:rPr>
           <w:sz w:val="24"/>
@@ -629,7 +727,23 @@
           <w:sz w:val="24"/>
           <w:szCs w:val="24"/>
         </w:rPr>
-        <w:t>Experimento en animación svg para el index.html</w:t>
+        <w:t xml:space="preserve">Experimento en animación </w:t>
+      </w:r>
+      <w:proofErr w:type="spellStart"/>
+      <w:r>
+        <w:rPr>
+          <w:sz w:val="24"/>
+          <w:szCs w:val="24"/>
+        </w:rPr>
+        <w:t>svg</w:t>
+      </w:r>
+      <w:proofErr w:type="spellEnd"/>
+      <w:r>
+        <w:rPr>
+          <w:sz w:val="24"/>
+          <w:szCs w:val="24"/>
+        </w:rPr>
+        <w:t xml:space="preserve"> para el index.html</w:t>
       </w:r>
     </w:p>
     <w:p>
@@ -664,7 +778,23 @@
           <w:sz w:val="24"/>
           <w:szCs w:val="24"/>
         </w:rPr>
-        <w:t>He hecho el svg de la página de inicio responsivo para que se pueda adaptar al tamaño de la pantalla.</w:t>
+        <w:t xml:space="preserve">He hecho el </w:t>
+      </w:r>
+      <w:proofErr w:type="spellStart"/>
+      <w:r>
+        <w:rPr>
+          <w:sz w:val="24"/>
+          <w:szCs w:val="24"/>
+        </w:rPr>
+        <w:t>svg</w:t>
+      </w:r>
+      <w:proofErr w:type="spellEnd"/>
+      <w:r>
+        <w:rPr>
+          <w:sz w:val="24"/>
+          <w:szCs w:val="24"/>
+        </w:rPr>
+        <w:t xml:space="preserve"> de la página de inicio responsivo para que se pueda adaptar al tamaño de la pantalla.</w:t>
       </w:r>
     </w:p>
     <w:p>
@@ -1020,7 +1150,23 @@
           <w:sz w:val="24"/>
           <w:szCs w:val="24"/>
         </w:rPr>
-        <w:t>Investigación y experimentación realizar un frame con diferentes pestañas usando los combinadores CSS.</w:t>
+        <w:t xml:space="preserve">Investigación y experimentación realizar un </w:t>
+      </w:r>
+      <w:proofErr w:type="spellStart"/>
+      <w:r>
+        <w:rPr>
+          <w:sz w:val="24"/>
+          <w:szCs w:val="24"/>
+        </w:rPr>
+        <w:t>frame</w:t>
+      </w:r>
+      <w:proofErr w:type="spellEnd"/>
+      <w:r>
+        <w:rPr>
+          <w:sz w:val="24"/>
+          <w:szCs w:val="24"/>
+        </w:rPr>
+        <w:t xml:space="preserve"> con diferentes pestañas usando los combinadores CSS.</w:t>
       </w:r>
     </w:p>
     <w:p>
@@ -1108,27 +1254,59 @@
           <w:sz w:val="24"/>
           <w:szCs w:val="24"/>
         </w:rPr>
-        <w:t>Finalización del diseño de la plantilla del elemento tab-frame en la página de pruebas.</w:t>
-      </w:r>
-    </w:p>
-    <w:p>
-      <w:pPr>
-        <w:pStyle w:val="Prrafodelista"/>
-        <w:numPr>
-          <w:ilvl w:val="0"/>
-          <w:numId w:val="1"/>
-        </w:numPr>
-        <w:rPr>
-          <w:sz w:val="24"/>
-          <w:szCs w:val="24"/>
-        </w:rPr>
-      </w:pPr>
-      <w:r>
-        <w:rPr>
-          <w:sz w:val="24"/>
-          <w:szCs w:val="24"/>
-        </w:rPr>
-        <w:t>Implementación del tab-frame en la página sobre mí.</w:t>
+        <w:t xml:space="preserve">Finalización del diseño de la plantilla del elemento </w:t>
+      </w:r>
+      <w:proofErr w:type="spellStart"/>
+      <w:r>
+        <w:rPr>
+          <w:sz w:val="24"/>
+          <w:szCs w:val="24"/>
+        </w:rPr>
+        <w:t>tab-frame</w:t>
+      </w:r>
+      <w:proofErr w:type="spellEnd"/>
+      <w:r>
+        <w:rPr>
+          <w:sz w:val="24"/>
+          <w:szCs w:val="24"/>
+        </w:rPr>
+        <w:t xml:space="preserve"> en la página de pruebas.</w:t>
+      </w:r>
+    </w:p>
+    <w:p>
+      <w:pPr>
+        <w:pStyle w:val="Prrafodelista"/>
+        <w:numPr>
+          <w:ilvl w:val="0"/>
+          <w:numId w:val="1"/>
+        </w:numPr>
+        <w:rPr>
+          <w:sz w:val="24"/>
+          <w:szCs w:val="24"/>
+        </w:rPr>
+      </w:pPr>
+      <w:r>
+        <w:rPr>
+          <w:sz w:val="24"/>
+          <w:szCs w:val="24"/>
+        </w:rPr>
+        <w:t xml:space="preserve">Implementación del </w:t>
+      </w:r>
+      <w:proofErr w:type="spellStart"/>
+      <w:r>
+        <w:rPr>
+          <w:sz w:val="24"/>
+          <w:szCs w:val="24"/>
+        </w:rPr>
+        <w:t>tab-frame</w:t>
+      </w:r>
+      <w:proofErr w:type="spellEnd"/>
+      <w:r>
+        <w:rPr>
+          <w:sz w:val="24"/>
+          <w:szCs w:val="24"/>
+        </w:rPr>
+        <w:t xml:space="preserve"> en la página sobre mí.</w:t>
       </w:r>
     </w:p>
     <w:p>
@@ -1163,7 +1341,23 @@
           <w:sz w:val="24"/>
           <w:szCs w:val="24"/>
         </w:rPr>
-        <w:t>Retocando y estilizando el tab-frame.</w:t>
+        <w:t xml:space="preserve">Retocando y estilizando el </w:t>
+      </w:r>
+      <w:proofErr w:type="spellStart"/>
+      <w:r>
+        <w:rPr>
+          <w:sz w:val="24"/>
+          <w:szCs w:val="24"/>
+        </w:rPr>
+        <w:t>tab-frame</w:t>
+      </w:r>
+      <w:proofErr w:type="spellEnd"/>
+      <w:r>
+        <w:rPr>
+          <w:sz w:val="24"/>
+          <w:szCs w:val="24"/>
+        </w:rPr>
+        <w:t>.</w:t>
       </w:r>
     </w:p>
     <w:p>
@@ -1218,7 +1412,23 @@
           <w:sz w:val="24"/>
           <w:szCs w:val="24"/>
         </w:rPr>
-        <w:t>Intentando que el tab-frame sea plegable.</w:t>
+        <w:t xml:space="preserve">Intentando que el </w:t>
+      </w:r>
+      <w:proofErr w:type="spellStart"/>
+      <w:r>
+        <w:rPr>
+          <w:sz w:val="24"/>
+          <w:szCs w:val="24"/>
+        </w:rPr>
+        <w:t>tab-frame</w:t>
+      </w:r>
+      <w:proofErr w:type="spellEnd"/>
+      <w:r>
+        <w:rPr>
+          <w:sz w:val="24"/>
+          <w:szCs w:val="24"/>
+        </w:rPr>
+        <w:t xml:space="preserve"> sea plegable.</w:t>
       </w:r>
     </w:p>
     <w:p>
@@ -1281,12 +1491,37 @@
           <w:szCs w:val="24"/>
         </w:rPr>
       </w:pPr>
-      <w:r>
-        <w:rPr>
-          <w:sz w:val="24"/>
-          <w:szCs w:val="24"/>
-        </w:rPr>
-        <w:t>Debugeando el elemento tab-frame para conseguir que la animación de transición sea suave.</w:t>
+      <w:proofErr w:type="spellStart"/>
+      <w:r>
+        <w:rPr>
+          <w:sz w:val="24"/>
+          <w:szCs w:val="24"/>
+        </w:rPr>
+        <w:t>Debugeando</w:t>
+      </w:r>
+      <w:proofErr w:type="spellEnd"/>
+      <w:r>
+        <w:rPr>
+          <w:sz w:val="24"/>
+          <w:szCs w:val="24"/>
+        </w:rPr>
+        <w:t xml:space="preserve"> el elemento </w:t>
+      </w:r>
+      <w:proofErr w:type="spellStart"/>
+      <w:r>
+        <w:rPr>
+          <w:sz w:val="24"/>
+          <w:szCs w:val="24"/>
+        </w:rPr>
+        <w:t>tab-frame</w:t>
+      </w:r>
+      <w:proofErr w:type="spellEnd"/>
+      <w:r>
+        <w:rPr>
+          <w:sz w:val="24"/>
+          <w:szCs w:val="24"/>
+        </w:rPr>
+        <w:t xml:space="preserve"> para conseguir que la animación de transición sea suave.</w:t>
       </w:r>
     </w:p>
     <w:p>
@@ -1415,7 +1650,23 @@
           <w:sz w:val="24"/>
           <w:szCs w:val="24"/>
         </w:rPr>
-        <w:t>Diseño e implementación de un elemento gallery (galería de fotos) para la página Hobbies.</w:t>
+        <w:t xml:space="preserve">Diseño e implementación de un elemento </w:t>
+      </w:r>
+      <w:proofErr w:type="spellStart"/>
+      <w:r>
+        <w:rPr>
+          <w:sz w:val="24"/>
+          <w:szCs w:val="24"/>
+        </w:rPr>
+        <w:t>gallery</w:t>
+      </w:r>
+      <w:proofErr w:type="spellEnd"/>
+      <w:r>
+        <w:rPr>
+          <w:sz w:val="24"/>
+          <w:szCs w:val="24"/>
+        </w:rPr>
+        <w:t xml:space="preserve"> (galería de fotos) para la página Hobbies.</w:t>
       </w:r>
     </w:p>
     <w:p>
@@ -1485,6 +1736,7 @@
         </w:rPr>
         <w:t xml:space="preserve">Ajustando el elemento </w:t>
       </w:r>
+      <w:proofErr w:type="spellStart"/>
       <w:r>
         <w:rPr>
           <w:sz w:val="24"/>
@@ -1497,7 +1749,15 @@
           <w:sz w:val="24"/>
           <w:szCs w:val="24"/>
         </w:rPr>
-        <w:t>allery.</w:t>
+        <w:t>allery</w:t>
+      </w:r>
+      <w:proofErr w:type="spellEnd"/>
+      <w:r>
+        <w:rPr>
+          <w:sz w:val="24"/>
+          <w:szCs w:val="24"/>
+        </w:rPr>
+        <w:t>.</w:t>
       </w:r>
     </w:p>
     <w:p>
@@ -1783,7 +2043,23 @@
           <w:sz w:val="24"/>
           <w:szCs w:val="24"/>
         </w:rPr>
-        <w:t>Inserción del texto redactado en la página html.</w:t>
+        <w:t xml:space="preserve">Inserción del texto redactado en la página </w:t>
+      </w:r>
+      <w:proofErr w:type="spellStart"/>
+      <w:r>
+        <w:rPr>
+          <w:sz w:val="24"/>
+          <w:szCs w:val="24"/>
+        </w:rPr>
+        <w:t>html</w:t>
+      </w:r>
+      <w:proofErr w:type="spellEnd"/>
+      <w:r>
+        <w:rPr>
+          <w:sz w:val="24"/>
+          <w:szCs w:val="24"/>
+        </w:rPr>
+        <w:t>.</w:t>
       </w:r>
     </w:p>
     <w:p>
@@ -2192,27 +2468,59 @@
           <w:sz w:val="24"/>
           <w:szCs w:val="24"/>
         </w:rPr>
-        <w:t>Generación de código por IA para las flipcards de cada una de las piezas.</w:t>
-      </w:r>
-    </w:p>
-    <w:p>
-      <w:pPr>
-        <w:pStyle w:val="Prrafodelista"/>
-        <w:numPr>
-          <w:ilvl w:val="0"/>
-          <w:numId w:val="1"/>
-        </w:numPr>
-        <w:rPr>
-          <w:sz w:val="24"/>
-          <w:szCs w:val="24"/>
-        </w:rPr>
-      </w:pPr>
-      <w:r>
-        <w:rPr>
-          <w:sz w:val="24"/>
-          <w:szCs w:val="24"/>
-        </w:rPr>
-        <w:t>Generación por IA de las imágenes de cada pieza para las flipcards.</w:t>
+        <w:t xml:space="preserve">Generación de código por IA para las </w:t>
+      </w:r>
+      <w:proofErr w:type="spellStart"/>
+      <w:r>
+        <w:rPr>
+          <w:sz w:val="24"/>
+          <w:szCs w:val="24"/>
+        </w:rPr>
+        <w:t>flipcards</w:t>
+      </w:r>
+      <w:proofErr w:type="spellEnd"/>
+      <w:r>
+        <w:rPr>
+          <w:sz w:val="24"/>
+          <w:szCs w:val="24"/>
+        </w:rPr>
+        <w:t xml:space="preserve"> de cada una de las piezas.</w:t>
+      </w:r>
+    </w:p>
+    <w:p>
+      <w:pPr>
+        <w:pStyle w:val="Prrafodelista"/>
+        <w:numPr>
+          <w:ilvl w:val="0"/>
+          <w:numId w:val="1"/>
+        </w:numPr>
+        <w:rPr>
+          <w:sz w:val="24"/>
+          <w:szCs w:val="24"/>
+        </w:rPr>
+      </w:pPr>
+      <w:r>
+        <w:rPr>
+          <w:sz w:val="24"/>
+          <w:szCs w:val="24"/>
+        </w:rPr>
+        <w:t xml:space="preserve">Generación por IA de las imágenes de cada pieza para las </w:t>
+      </w:r>
+      <w:proofErr w:type="spellStart"/>
+      <w:r>
+        <w:rPr>
+          <w:sz w:val="24"/>
+          <w:szCs w:val="24"/>
+        </w:rPr>
+        <w:t>flipcards</w:t>
+      </w:r>
+      <w:proofErr w:type="spellEnd"/>
+      <w:r>
+        <w:rPr>
+          <w:sz w:val="24"/>
+          <w:szCs w:val="24"/>
+        </w:rPr>
+        <w:t>.</w:t>
       </w:r>
     </w:p>
     <w:p>
@@ -2252,7 +2560,23 @@
           <w:sz w:val="24"/>
           <w:szCs w:val="24"/>
         </w:rPr>
-        <w:t>Ajuste de detalles de los estilos para esta página: tamaño de texto, etc…</w:t>
+        <w:t xml:space="preserve">Ajuste de detalles de los estilos para esta página: tamaño de texto, </w:t>
+      </w:r>
+      <w:proofErr w:type="spellStart"/>
+      <w:r>
+        <w:rPr>
+          <w:sz w:val="24"/>
+          <w:szCs w:val="24"/>
+        </w:rPr>
+        <w:t>etc</w:t>
+      </w:r>
+      <w:proofErr w:type="spellEnd"/>
+      <w:r>
+        <w:rPr>
+          <w:sz w:val="24"/>
+          <w:szCs w:val="24"/>
+        </w:rPr>
+        <w:t>…</w:t>
       </w:r>
     </w:p>
     <w:p>
@@ -2294,7 +2618,23 @@
           <w:sz w:val="24"/>
           <w:szCs w:val="24"/>
         </w:rPr>
-        <w:t>Comienzo a trabajar en la página música, dando formato a los iframes de Spotify y SoundCloud que voy a utilizar.</w:t>
+        <w:t xml:space="preserve">Comienzo a trabajar en la página música, dando formato a los </w:t>
+      </w:r>
+      <w:proofErr w:type="spellStart"/>
+      <w:r>
+        <w:rPr>
+          <w:sz w:val="24"/>
+          <w:szCs w:val="24"/>
+        </w:rPr>
+        <w:t>iframes</w:t>
+      </w:r>
+      <w:proofErr w:type="spellEnd"/>
+      <w:r>
+        <w:rPr>
+          <w:sz w:val="24"/>
+          <w:szCs w:val="24"/>
+        </w:rPr>
+        <w:t xml:space="preserve"> de Spotify y SoundCloud que voy a utilizar.</w:t>
       </w:r>
     </w:p>
     <w:p>
@@ -2619,7 +2959,23 @@
           <w:sz w:val="24"/>
           <w:szCs w:val="24"/>
         </w:rPr>
-        <w:t>10:00-11:00 Avance en la página dream-job.</w:t>
+        <w:t xml:space="preserve">10:00-11:00 Avance en la página </w:t>
+      </w:r>
+      <w:proofErr w:type="spellStart"/>
+      <w:r>
+        <w:rPr>
+          <w:sz w:val="24"/>
+          <w:szCs w:val="24"/>
+        </w:rPr>
+        <w:t>dream-job</w:t>
+      </w:r>
+      <w:proofErr w:type="spellEnd"/>
+      <w:r>
+        <w:rPr>
+          <w:sz w:val="24"/>
+          <w:szCs w:val="24"/>
+        </w:rPr>
+        <w:t>.</w:t>
       </w:r>
     </w:p>
     <w:p>
@@ -2635,7 +2991,23 @@
           <w:sz w:val="24"/>
           <w:szCs w:val="24"/>
         </w:rPr>
-        <w:t>11:30-12:30 Sigo desarrollando la página Dream-Job.</w:t>
+        <w:t xml:space="preserve">11:30-12:30 Sigo desarrollando la página </w:t>
+      </w:r>
+      <w:proofErr w:type="spellStart"/>
+      <w:r>
+        <w:rPr>
+          <w:sz w:val="24"/>
+          <w:szCs w:val="24"/>
+        </w:rPr>
+        <w:t>Dream</w:t>
+      </w:r>
+      <w:proofErr w:type="spellEnd"/>
+      <w:r>
+        <w:rPr>
+          <w:sz w:val="24"/>
+          <w:szCs w:val="24"/>
+        </w:rPr>
+        <w:t>-Job.</w:t>
       </w:r>
     </w:p>
     <w:p>
@@ -2785,7 +3157,23 @@
           <w:sz w:val="24"/>
           <w:szCs w:val="24"/>
         </w:rPr>
-        <w:t>00:00-01:30 Cambio la fuente de las letras, termino de unificar los estilos generales, hago correcciones en el tab-frame y en el header.</w:t>
+        <w:t xml:space="preserve">00:00-01:30 Cambio la fuente de las letras, termino de unificar los estilos generales, hago correcciones en el </w:t>
+      </w:r>
+      <w:proofErr w:type="spellStart"/>
+      <w:r>
+        <w:rPr>
+          <w:sz w:val="24"/>
+          <w:szCs w:val="24"/>
+        </w:rPr>
+        <w:t>tab-frame</w:t>
+      </w:r>
+      <w:proofErr w:type="spellEnd"/>
+      <w:r>
+        <w:rPr>
+          <w:sz w:val="24"/>
+          <w:szCs w:val="24"/>
+        </w:rPr>
+        <w:t xml:space="preserve"> y en el header.</w:t>
       </w:r>
     </w:p>
     <w:p>
@@ -2801,7 +3189,23 @@
           <w:sz w:val="24"/>
           <w:szCs w:val="24"/>
         </w:rPr>
-        <w:t>6:00-7:00 Arreglo un bug que tenía en el hover del header y hago pequeños retoques de los estilos generales.</w:t>
+        <w:t xml:space="preserve">6:00-7:00 Arreglo un bug que tenía en el </w:t>
+      </w:r>
+      <w:proofErr w:type="spellStart"/>
+      <w:r>
+        <w:rPr>
+          <w:sz w:val="24"/>
+          <w:szCs w:val="24"/>
+        </w:rPr>
+        <w:t>hover</w:t>
+      </w:r>
+      <w:proofErr w:type="spellEnd"/>
+      <w:r>
+        <w:rPr>
+          <w:sz w:val="24"/>
+          <w:szCs w:val="24"/>
+        </w:rPr>
+        <w:t xml:space="preserve"> del header y hago pequeños retoques de los estilos generales.</w:t>
       </w:r>
     </w:p>
     <w:p>
@@ -2817,7 +3221,23 @@
           <w:sz w:val="24"/>
           <w:szCs w:val="24"/>
         </w:rPr>
-        <w:t>17:00-18:30 Añado logos de las redes sociales en el tab-frame, hago retoques pequeños de estilos en la página.</w:t>
+        <w:t xml:space="preserve">17:00-18:30 Añado logos de las redes sociales en el </w:t>
+      </w:r>
+      <w:proofErr w:type="spellStart"/>
+      <w:r>
+        <w:rPr>
+          <w:sz w:val="24"/>
+          <w:szCs w:val="24"/>
+        </w:rPr>
+        <w:t>tab-frame</w:t>
+      </w:r>
+      <w:proofErr w:type="spellEnd"/>
+      <w:r>
+        <w:rPr>
+          <w:sz w:val="24"/>
+          <w:szCs w:val="24"/>
+        </w:rPr>
+        <w:t>, hago retoques pequeños de estilos en la página.</w:t>
       </w:r>
     </w:p>
     <w:p>
@@ -2975,7 +3395,39 @@
           <w:sz w:val="24"/>
           <w:szCs w:val="24"/>
         </w:rPr>
-        <w:t>la plantilla para el resto de las homecards, creación de las imágenes y los textos para los flipcards de la página Jesús.</w:t>
+        <w:t xml:space="preserve">la plantilla para el resto de las </w:t>
+      </w:r>
+      <w:proofErr w:type="spellStart"/>
+      <w:r>
+        <w:rPr>
+          <w:sz w:val="24"/>
+          <w:szCs w:val="24"/>
+        </w:rPr>
+        <w:t>homecards</w:t>
+      </w:r>
+      <w:proofErr w:type="spellEnd"/>
+      <w:r>
+        <w:rPr>
+          <w:sz w:val="24"/>
+          <w:szCs w:val="24"/>
+        </w:rPr>
+        <w:t xml:space="preserve">, creación de las imágenes y los textos para los </w:t>
+      </w:r>
+      <w:proofErr w:type="spellStart"/>
+      <w:r>
+        <w:rPr>
+          <w:sz w:val="24"/>
+          <w:szCs w:val="24"/>
+        </w:rPr>
+        <w:t>flipcards</w:t>
+      </w:r>
+      <w:proofErr w:type="spellEnd"/>
+      <w:r>
+        <w:rPr>
+          <w:sz w:val="24"/>
+          <w:szCs w:val="24"/>
+        </w:rPr>
+        <w:t xml:space="preserve"> de la página Jesús.</w:t>
       </w:r>
     </w:p>
     <w:p>
@@ -3104,7 +3556,39 @@
           <w:sz w:val="24"/>
           <w:szCs w:val="24"/>
         </w:rPr>
-        <w:t>7:20 Correción del header e implementación del botón para volver al inicio de la página en las páginas con un scroll muy largo.</w:t>
+        <w:t xml:space="preserve">7:20 </w:t>
+      </w:r>
+      <w:proofErr w:type="spellStart"/>
+      <w:r>
+        <w:rPr>
+          <w:sz w:val="24"/>
+          <w:szCs w:val="24"/>
+        </w:rPr>
+        <w:t>Correción</w:t>
+      </w:r>
+      <w:proofErr w:type="spellEnd"/>
+      <w:r>
+        <w:rPr>
+          <w:sz w:val="24"/>
+          <w:szCs w:val="24"/>
+        </w:rPr>
+        <w:t xml:space="preserve"> del header e implementación del botón para volver al inicio de la página en las páginas con un </w:t>
+      </w:r>
+      <w:proofErr w:type="spellStart"/>
+      <w:r>
+        <w:rPr>
+          <w:sz w:val="24"/>
+          <w:szCs w:val="24"/>
+        </w:rPr>
+        <w:t>scroll</w:t>
+      </w:r>
+      <w:proofErr w:type="spellEnd"/>
+      <w:r>
+        <w:rPr>
+          <w:sz w:val="24"/>
+          <w:szCs w:val="24"/>
+        </w:rPr>
+        <w:t xml:space="preserve"> muy largo.</w:t>
       </w:r>
     </w:p>
     <w:p>
@@ -3149,22 +3633,195 @@
           <w:sz w:val="24"/>
           <w:szCs w:val="24"/>
         </w:rPr>
-        <w:t xml:space="preserve"> Finalización del cover para las páginas de </w:t>
-      </w:r>
-      <w:r>
-        <w:rPr>
-          <w:sz w:val="24"/>
-          <w:szCs w:val="24"/>
-        </w:rPr>
-        <w:t>los hobbies. Redacción de habilidades blandas en los dos tab-frames y corrección de defectos en el elemento.</w:t>
-      </w:r>
-      <w:r>
-        <w:rPr>
-          <w:sz w:val="24"/>
-          <w:szCs w:val="24"/>
-        </w:rPr>
-        <w:t xml:space="preserve"> Correción de la información de los prompts y ubicaciones en todas las imágenes de la página IA.</w:t>
-      </w:r>
+        <w:t xml:space="preserve"> Finalización del </w:t>
+      </w:r>
+      <w:proofErr w:type="spellStart"/>
+      <w:r>
+        <w:rPr>
+          <w:sz w:val="24"/>
+          <w:szCs w:val="24"/>
+        </w:rPr>
+        <w:t>cover</w:t>
+      </w:r>
+      <w:proofErr w:type="spellEnd"/>
+      <w:r>
+        <w:rPr>
+          <w:sz w:val="24"/>
+          <w:szCs w:val="24"/>
+        </w:rPr>
+        <w:t xml:space="preserve"> para las páginas de </w:t>
+      </w:r>
+      <w:r>
+        <w:rPr>
+          <w:sz w:val="24"/>
+          <w:szCs w:val="24"/>
+        </w:rPr>
+        <w:t xml:space="preserve">los hobbies. Redacción de habilidades blandas en los dos </w:t>
+      </w:r>
+      <w:proofErr w:type="spellStart"/>
+      <w:r>
+        <w:rPr>
+          <w:sz w:val="24"/>
+          <w:szCs w:val="24"/>
+        </w:rPr>
+        <w:t>tab-frames</w:t>
+      </w:r>
+      <w:proofErr w:type="spellEnd"/>
+      <w:r>
+        <w:rPr>
+          <w:sz w:val="24"/>
+          <w:szCs w:val="24"/>
+        </w:rPr>
+        <w:t xml:space="preserve"> y corrección de defectos en el elemento.</w:t>
+      </w:r>
+      <w:r>
+        <w:rPr>
+          <w:sz w:val="24"/>
+          <w:szCs w:val="24"/>
+        </w:rPr>
+        <w:t xml:space="preserve"> </w:t>
+      </w:r>
+      <w:proofErr w:type="spellStart"/>
+      <w:r>
+        <w:rPr>
+          <w:sz w:val="24"/>
+          <w:szCs w:val="24"/>
+        </w:rPr>
+        <w:t>Correción</w:t>
+      </w:r>
+      <w:proofErr w:type="spellEnd"/>
+      <w:r>
+        <w:rPr>
+          <w:sz w:val="24"/>
+          <w:szCs w:val="24"/>
+        </w:rPr>
+        <w:t xml:space="preserve"> de la información de los </w:t>
+      </w:r>
+      <w:proofErr w:type="spellStart"/>
+      <w:r>
+        <w:rPr>
+          <w:sz w:val="24"/>
+          <w:szCs w:val="24"/>
+        </w:rPr>
+        <w:t>prompts</w:t>
+      </w:r>
+      <w:proofErr w:type="spellEnd"/>
+      <w:r>
+        <w:rPr>
+          <w:sz w:val="24"/>
+          <w:szCs w:val="24"/>
+        </w:rPr>
+        <w:t xml:space="preserve"> y ubicaciones en todas las imágenes de la página IA.</w:t>
+      </w:r>
+    </w:p>
+    <w:p>
+      <w:pPr>
+        <w:ind w:left="360"/>
+        <w:rPr>
+          <w:sz w:val="24"/>
+          <w:szCs w:val="24"/>
+        </w:rPr>
+      </w:pPr>
+      <w:r>
+        <w:rPr>
+          <w:sz w:val="24"/>
+          <w:szCs w:val="24"/>
+        </w:rPr>
+        <w:t>15:00-15:30 Retoques de estilo en la página.</w:t>
+      </w:r>
+    </w:p>
+    <w:p>
+      <w:pPr>
+        <w:ind w:left="360"/>
+        <w:rPr>
+          <w:sz w:val="24"/>
+          <w:szCs w:val="24"/>
+        </w:rPr>
+      </w:pPr>
+      <w:r>
+        <w:rPr>
+          <w:sz w:val="24"/>
+          <w:szCs w:val="24"/>
+        </w:rPr>
+        <w:t xml:space="preserve">23:00-24:00 </w:t>
+      </w:r>
+      <w:proofErr w:type="spellStart"/>
+      <w:r>
+        <w:rPr>
+          <w:sz w:val="24"/>
+          <w:szCs w:val="24"/>
+        </w:rPr>
+        <w:t>Correción</w:t>
+      </w:r>
+      <w:proofErr w:type="spellEnd"/>
+      <w:r>
+        <w:rPr>
+          <w:sz w:val="24"/>
+          <w:szCs w:val="24"/>
+        </w:rPr>
+        <w:t xml:space="preserve"> de errores de estilo y retoques generales en la página.</w:t>
+      </w:r>
+    </w:p>
+    <w:p>
+      <w:pPr>
+        <w:ind w:left="360"/>
+        <w:rPr>
+          <w:b/>
+          <w:bCs/>
+          <w:sz w:val="24"/>
+          <w:szCs w:val="24"/>
+        </w:rPr>
+      </w:pPr>
+      <w:r>
+        <w:rPr>
+          <w:b/>
+          <w:bCs/>
+          <w:sz w:val="24"/>
+          <w:szCs w:val="24"/>
+        </w:rPr>
+        <w:t>25/05/2023</w:t>
+      </w:r>
+    </w:p>
+    <w:p>
+      <w:pPr>
+        <w:ind w:left="360"/>
+        <w:rPr>
+          <w:sz w:val="24"/>
+          <w:szCs w:val="24"/>
+        </w:rPr>
+      </w:pPr>
+      <w:r>
+        <w:rPr>
+          <w:sz w:val="24"/>
+          <w:szCs w:val="24"/>
+        </w:rPr>
+        <w:t>00:00-00:30 Remodelación completa de la página index.html</w:t>
+      </w:r>
+    </w:p>
+    <w:p>
+      <w:pPr>
+        <w:ind w:left="360"/>
+        <w:rPr>
+          <w:sz w:val="24"/>
+          <w:szCs w:val="24"/>
+        </w:rPr>
+      </w:pPr>
+      <w:r>
+        <w:rPr>
+          <w:sz w:val="24"/>
+          <w:szCs w:val="24"/>
+        </w:rPr>
+        <w:t>7:30-8:00 Preparación del plató improvisado y las escenas para la grabación del vídeo de presentación de la página.</w:t>
+      </w:r>
+    </w:p>
+    <w:p>
+      <w:pPr>
+        <w:ind w:left="360"/>
+        <w:rPr>
+          <w:sz w:val="24"/>
+          <w:szCs w:val="24"/>
+        </w:rPr>
+      </w:pPr>
     </w:p>
     <w:p>
       <w:pPr>

</xml_diff>